<commit_message>
Added another round of documentation changes
</commit_message>
<xml_diff>
--- a/Documentation and designs/Documentation/Architecture.docx
+++ b/Documentation and designs/Documentation/Architecture.docx
@@ -4,18 +4,34 @@
   <w:body>
     <w:sdt>
       <w:sdtPr>
+        <w:rPr>
+          <w:lang w:val="en-GB"/>
+        </w:rPr>
         <w:id w:val="2138825120"/>
         <w:docPartObj>
           <w:docPartGallery w:val="Cover Pages"/>
           <w:docPartUnique/>
         </w:docPartObj>
       </w:sdtPr>
+      <w:sdtEndPr/>
       <w:sdtContent>
-        <w:p/>
         <w:p>
+          <w:pPr>
+            <w:rPr>
+              <w:lang w:val="en-GB"/>
+            </w:rPr>
+          </w:pPr>
+        </w:p>
+        <w:p>
+          <w:pPr>
+            <w:rPr>
+              <w:lang w:val="en-GB"/>
+            </w:rPr>
+          </w:pPr>
           <w:r>
             <w:rPr>
               <w:noProof/>
+              <w:lang w:val="en-GB" w:eastAsia="sr-Latn-RS"/>
             </w:rPr>
             <mc:AlternateContent>
               <mc:Choice Requires="wpg">
@@ -181,6 +197,7 @@
                                         <w:color w:val="FFFFFF" w:themeColor="background1"/>
                                         <w:sz w:val="72"/>
                                         <w:szCs w:val="72"/>
+                                        <w:lang w:val="en-GB"/>
                                       </w:rPr>
                                       <w:alias w:val="Naslov"/>
                                       <w:tag w:val=""/>
@@ -188,27 +205,17 @@
                                       <w:dataBinding w:prefixMappings="xmlns:ns0='http://purl.org/dc/elements/1.1/' xmlns:ns1='http://schemas.openxmlformats.org/package/2006/metadata/core-properties' " w:xpath="/ns1:coreProperties[1]/ns0:title[1]" w:storeItemID="{6C3C8BC8-F283-45AE-878A-BAB7291924A1}"/>
                                       <w:text/>
                                     </w:sdtPr>
+                                    <w:sdtEndPr/>
                                     <w:sdtContent>
                                       <w:r>
                                         <w:rPr>
                                           <w:color w:val="FFFFFF" w:themeColor="background1"/>
                                           <w:sz w:val="72"/>
                                           <w:szCs w:val="72"/>
-                                          <w:lang w:val="sr-Latn-RS"/>
+                                          <w:lang w:val="en-GB"/>
                                         </w:rPr>
-                                        <w:t xml:space="preserve">Architecture </w:t>
+                                        <w:t>Architecture overview</w:t>
                                       </w:r>
-                                      <w:proofErr w:type="spellStart"/>
-                                      <w:r>
-                                        <w:rPr>
-                                          <w:color w:val="FFFFFF" w:themeColor="background1"/>
-                                          <w:sz w:val="72"/>
-                                          <w:szCs w:val="72"/>
-                                          <w:lang w:val="sr-Latn-RS"/>
-                                        </w:rPr>
-                                        <w:t>overview</w:t>
-                                      </w:r>
-                                      <w:proofErr w:type="spellEnd"/>
                                     </w:sdtContent>
                                   </w:sdt>
                                 </w:p>
@@ -363,6 +370,7 @@
                                   <w:color w:val="FFFFFF" w:themeColor="background1"/>
                                   <w:sz w:val="72"/>
                                   <w:szCs w:val="72"/>
+                                  <w:lang w:val="en-GB"/>
                                 </w:rPr>
                                 <w:alias w:val="Naslov"/>
                                 <w:tag w:val=""/>
@@ -370,27 +378,17 @@
                                 <w:dataBinding w:prefixMappings="xmlns:ns0='http://purl.org/dc/elements/1.1/' xmlns:ns1='http://schemas.openxmlformats.org/package/2006/metadata/core-properties' " w:xpath="/ns1:coreProperties[1]/ns0:title[1]" w:storeItemID="{6C3C8BC8-F283-45AE-878A-BAB7291924A1}"/>
                                 <w:text/>
                               </w:sdtPr>
+                              <w:sdtEndPr/>
                               <w:sdtContent>
                                 <w:r>
                                   <w:rPr>
                                     <w:color w:val="FFFFFF" w:themeColor="background1"/>
                                     <w:sz w:val="72"/>
                                     <w:szCs w:val="72"/>
-                                    <w:lang w:val="sr-Latn-RS"/>
+                                    <w:lang w:val="en-GB"/>
                                   </w:rPr>
-                                  <w:t xml:space="preserve">Architecture </w:t>
+                                  <w:t>Architecture overview</w:t>
                                 </w:r>
-                                <w:proofErr w:type="spellStart"/>
-                                <w:r>
-                                  <w:rPr>
-                                    <w:color w:val="FFFFFF" w:themeColor="background1"/>
-                                    <w:sz w:val="72"/>
-                                    <w:szCs w:val="72"/>
-                                    <w:lang w:val="sr-Latn-RS"/>
-                                  </w:rPr>
-                                  <w:t>overview</w:t>
-                                </w:r>
-                                <w:proofErr w:type="spellEnd"/>
                               </w:sdtContent>
                             </w:sdt>
                           </w:p>
@@ -410,6 +408,7 @@
           <w:r>
             <w:rPr>
               <w:noProof/>
+              <w:lang w:val="en-GB" w:eastAsia="sr-Latn-RS"/>
             </w:rPr>
             <mc:AlternateContent>
               <mc:Choice Requires="wps">
@@ -484,6 +483,7 @@
                                     <w:dataBinding w:prefixMappings="xmlns:ns0='http://schemas.openxmlformats.org/officeDocument/2006/extended-properties' " w:xpath="/ns0:Properties[1]/ns0:Company[1]" w:storeItemID="{6668398D-A668-4E3E-A5EB-62B293D839F1}"/>
                                     <w:text/>
                                   </w:sdtPr>
+                                  <w:sdtEndPr/>
                                   <w:sdtContent>
                                     <w:r>
                                       <w:rPr>
@@ -526,6 +526,7 @@
                                     <w:dataBinding w:prefixMappings="xmlns:ns0='http://schemas.microsoft.com/office/2006/coverPageProps' " w:xpath="/ns0:CoverPageProperties[1]/ns0:CompanyAddress[1]" w:storeItemID="{55AF091B-3C7A-41E3-B477-F2FDAA23CFDA}"/>
                                     <w:text/>
                                   </w:sdtPr>
+                                  <w:sdtEndPr/>
                                   <w:sdtContent>
                                     <w:r>
                                       <w:rPr>
@@ -533,18 +534,8 @@
                                         <w:sz w:val="18"/>
                                         <w:szCs w:val="18"/>
                                       </w:rPr>
-                                      <w:t xml:space="preserve">Studentski Trg 16, </w:t>
+                                      <w:t>Studentski Trg 16, Belgrade</w:t>
                                     </w:r>
-                                    <w:proofErr w:type="spellStart"/>
-                                    <w:r>
-                                      <w:rPr>
-                                        <w:color w:val="7F7F7F" w:themeColor="text1" w:themeTint="80"/>
-                                        <w:sz w:val="18"/>
-                                        <w:szCs w:val="18"/>
-                                      </w:rPr>
-                                      <w:t>Belgrade</w:t>
-                                    </w:r>
-                                    <w:proofErr w:type="spellEnd"/>
                                   </w:sdtContent>
                                 </w:sdt>
                               </w:p>
@@ -600,6 +591,7 @@
                               <w:dataBinding w:prefixMappings="xmlns:ns0='http://schemas.openxmlformats.org/officeDocument/2006/extended-properties' " w:xpath="/ns0:Properties[1]/ns0:Company[1]" w:storeItemID="{6668398D-A668-4E3E-A5EB-62B293D839F1}"/>
                               <w:text/>
                             </w:sdtPr>
+                            <w:sdtEndPr/>
                             <w:sdtContent>
                               <w:r>
                                 <w:rPr>
@@ -642,6 +634,7 @@
                               <w:dataBinding w:prefixMappings="xmlns:ns0='http://schemas.microsoft.com/office/2006/coverPageProps' " w:xpath="/ns0:CoverPageProperties[1]/ns0:CompanyAddress[1]" w:storeItemID="{55AF091B-3C7A-41E3-B477-F2FDAA23CFDA}"/>
                               <w:text/>
                             </w:sdtPr>
+                            <w:sdtEndPr/>
                             <w:sdtContent>
                               <w:r>
                                 <w:rPr>
@@ -675,6 +668,7 @@
           <w:r>
             <w:rPr>
               <w:noProof/>
+              <w:lang w:val="en-GB" w:eastAsia="sr-Latn-RS"/>
             </w:rPr>
             <mc:AlternateContent>
               <mc:Choice Requires="wps">
@@ -749,6 +743,7 @@
                                   <w:dataBinding w:prefixMappings="xmlns:ns0='http://purl.org/dc/elements/1.1/' xmlns:ns1='http://schemas.openxmlformats.org/package/2006/metadata/core-properties' " w:xpath="/ns1:coreProperties[1]/ns0:subject[1]" w:storeItemID="{6C3C8BC8-F283-45AE-878A-BAB7291924A1}"/>
                                   <w:text/>
                                 </w:sdtPr>
+                                <w:sdtEndPr/>
                                 <w:sdtContent>
                                   <w:p>
                                     <w:pPr>
@@ -787,6 +782,7 @@
                                   <w:dataBinding w:prefixMappings="xmlns:ns0='http://purl.org/dc/elements/1.1/' xmlns:ns1='http://schemas.openxmlformats.org/package/2006/metadata/core-properties' " w:xpath="/ns1:coreProperties[1]/ns0:creator[1]" w:storeItemID="{6C3C8BC8-F283-45AE-878A-BAB7291924A1}"/>
                                   <w:text/>
                                 </w:sdtPr>
+                                <w:sdtEndPr/>
                                 <w:sdtContent>
                                   <w:p>
                                     <w:pPr>
@@ -859,6 +855,7 @@
                             <w:dataBinding w:prefixMappings="xmlns:ns0='http://purl.org/dc/elements/1.1/' xmlns:ns1='http://schemas.openxmlformats.org/package/2006/metadata/core-properties' " w:xpath="/ns1:coreProperties[1]/ns0:subject[1]" w:storeItemID="{6C3C8BC8-F283-45AE-878A-BAB7291924A1}"/>
                             <w:text/>
                           </w:sdtPr>
+                          <w:sdtEndPr/>
                           <w:sdtContent>
                             <w:p>
                               <w:pPr>
@@ -897,6 +894,7 @@
                             <w:dataBinding w:prefixMappings="xmlns:ns0='http://purl.org/dc/elements/1.1/' xmlns:ns1='http://schemas.openxmlformats.org/package/2006/metadata/core-properties' " w:xpath="/ns1:coreProperties[1]/ns0:creator[1]" w:storeItemID="{6C3C8BC8-F283-45AE-878A-BAB7291924A1}"/>
                             <w:text/>
                           </w:sdtPr>
+                          <w:sdtEndPr/>
                           <w:sdtContent>
                             <w:p>
                               <w:pPr>
@@ -941,6 +939,7 @@
           <w:r>
             <w:rPr>
               <w:noProof/>
+              <w:lang w:val="en-GB" w:eastAsia="sr-Latn-RS"/>
             </w:rPr>
             <mc:AlternateContent>
               <mc:Choice Requires="wps">
@@ -1024,6 +1023,7 @@
                                     <w:calendar w:val="gregorian"/>
                                   </w:date>
                                 </w:sdtPr>
+                                <w:sdtEndPr/>
                                 <w:sdtContent>
                                   <w:p>
                                     <w:pPr>
@@ -1094,6 +1094,7 @@
                               <w:calendar w:val="gregorian"/>
                             </w:date>
                           </w:sdtPr>
+                          <w:sdtEndPr/>
                           <w:sdtContent>
                             <w:p>
                               <w:pPr>
@@ -1127,6 +1128,9 @@
             </mc:AlternateContent>
           </w:r>
           <w:r>
+            <w:rPr>
+              <w:lang w:val="en-GB"/>
+            </w:rPr>
             <w:br w:type="page"/>
           </w:r>
         </w:p>
@@ -1134,6 +1138,13 @@
     </w:sdt>
     <w:sdt>
       <w:sdtPr>
+        <w:rPr>
+          <w:rFonts w:asciiTheme="minorHAnsi" w:eastAsiaTheme="minorHAnsi" w:hAnsiTheme="minorHAnsi" w:cstheme="minorBidi"/>
+          <w:color w:val="auto"/>
+          <w:sz w:val="22"/>
+          <w:szCs w:val="22"/>
+          <w:lang w:val="en-GB"/>
+        </w:rPr>
         <w:id w:val="14734007"/>
         <w:docPartObj>
           <w:docPartGallery w:val="Table of Contents"/>
@@ -1142,22 +1153,23 @@
       </w:sdtPr>
       <w:sdtEndPr>
         <w:rPr>
-          <w:rFonts w:asciiTheme="minorHAnsi" w:eastAsiaTheme="minorHAnsi" w:hAnsiTheme="minorHAnsi" w:cstheme="minorBidi"/>
           <w:b/>
           <w:bCs/>
           <w:noProof/>
-          <w:color w:val="auto"/>
-          <w:sz w:val="22"/>
-          <w:szCs w:val="22"/>
-          <w:lang w:val="sr-Cyrl-RS"/>
         </w:rPr>
       </w:sdtEndPr>
       <w:sdtContent>
         <w:p>
           <w:pPr>
             <w:pStyle w:val="TOCHeading"/>
+            <w:rPr>
+              <w:lang w:val="en-GB"/>
+            </w:rPr>
           </w:pPr>
           <w:r>
+            <w:rPr>
+              <w:lang w:val="en-GB"/>
+            </w:rPr>
             <w:t>Contents</w:t>
           </w:r>
         </w:p>
@@ -1169,15 +1181,25 @@
             </w:tabs>
             <w:rPr>
               <w:noProof/>
+              <w:lang w:val="en-GB"/>
             </w:rPr>
           </w:pPr>
           <w:r>
+            <w:rPr>
+              <w:lang w:val="en-GB"/>
+            </w:rPr>
             <w:fldChar w:fldCharType="begin"/>
           </w:r>
           <w:r>
+            <w:rPr>
+              <w:lang w:val="en-GB"/>
+            </w:rPr>
             <w:instrText xml:space="preserve"> TOC \o "1-3" \h \z \u </w:instrText>
           </w:r>
           <w:r>
+            <w:rPr>
+              <w:lang w:val="en-GB"/>
+            </w:rPr>
             <w:fldChar w:fldCharType="separate"/>
           </w:r>
           <w:hyperlink w:anchor="_Toc462693566" w:history="1">
@@ -1185,7 +1207,7 @@
               <w:rPr>
                 <w:rStyle w:val="Hyperlink"/>
                 <w:noProof/>
-                <w:lang w:val="sr-Latn-RS"/>
+                <w:lang w:val="en-GB"/>
               </w:rPr>
               <w:t>Program organisation</w:t>
             </w:r>
@@ -1193,6 +1215,7 @@
               <w:rPr>
                 <w:noProof/>
                 <w:webHidden/>
+                <w:lang w:val="en-GB"/>
               </w:rPr>
               <w:tab/>
             </w:r>
@@ -1200,6 +1223,7 @@
               <w:rPr>
                 <w:noProof/>
                 <w:webHidden/>
+                <w:lang w:val="en-GB"/>
               </w:rPr>
               <w:fldChar w:fldCharType="begin"/>
             </w:r>
@@ -1207,6 +1231,7 @@
               <w:rPr>
                 <w:noProof/>
                 <w:webHidden/>
+                <w:lang w:val="en-GB"/>
               </w:rPr>
               <w:instrText xml:space="preserve"> PAGEREF _Toc462693566 \h </w:instrText>
             </w:r>
@@ -1214,12 +1239,14 @@
               <w:rPr>
                 <w:noProof/>
                 <w:webHidden/>
-              </w:rPr>
-            </w:r>
-            <w:r>
-              <w:rPr>
-                <w:noProof/>
-                <w:webHidden/>
+                <w:lang w:val="en-GB"/>
+              </w:rPr>
+            </w:r>
+            <w:r>
+              <w:rPr>
+                <w:noProof/>
+                <w:webHidden/>
+                <w:lang w:val="en-GB"/>
               </w:rPr>
               <w:fldChar w:fldCharType="separate"/>
             </w:r>
@@ -1227,6 +1254,7 @@
               <w:rPr>
                 <w:noProof/>
                 <w:webHidden/>
+                <w:lang w:val="en-GB"/>
               </w:rPr>
               <w:t>2</w:t>
             </w:r>
@@ -1234,6 +1262,7 @@
               <w:rPr>
                 <w:noProof/>
                 <w:webHidden/>
+                <w:lang w:val="en-GB"/>
               </w:rPr>
               <w:fldChar w:fldCharType="end"/>
             </w:r>
@@ -1247,6 +1276,7 @@
             </w:tabs>
             <w:rPr>
               <w:noProof/>
+              <w:lang w:val="en-GB"/>
             </w:rPr>
           </w:pPr>
           <w:hyperlink w:anchor="_Toc462693567" w:history="1">
@@ -1254,7 +1284,7 @@
               <w:rPr>
                 <w:rStyle w:val="Hyperlink"/>
                 <w:noProof/>
-                <w:lang w:val="sr-Latn-RS"/>
+                <w:lang w:val="en-GB"/>
               </w:rPr>
               <w:t>Classes</w:t>
             </w:r>
@@ -1262,6 +1292,7 @@
               <w:rPr>
                 <w:noProof/>
                 <w:webHidden/>
+                <w:lang w:val="en-GB"/>
               </w:rPr>
               <w:tab/>
             </w:r>
@@ -1269,6 +1300,7 @@
               <w:rPr>
                 <w:noProof/>
                 <w:webHidden/>
+                <w:lang w:val="en-GB"/>
               </w:rPr>
               <w:fldChar w:fldCharType="begin"/>
             </w:r>
@@ -1276,6 +1308,7 @@
               <w:rPr>
                 <w:noProof/>
                 <w:webHidden/>
+                <w:lang w:val="en-GB"/>
               </w:rPr>
               <w:instrText xml:space="preserve"> PAGEREF _Toc462693567 \h </w:instrText>
             </w:r>
@@ -1283,12 +1316,14 @@
               <w:rPr>
                 <w:noProof/>
                 <w:webHidden/>
-              </w:rPr>
-            </w:r>
-            <w:r>
-              <w:rPr>
-                <w:noProof/>
-                <w:webHidden/>
+                <w:lang w:val="en-GB"/>
+              </w:rPr>
+            </w:r>
+            <w:r>
+              <w:rPr>
+                <w:noProof/>
+                <w:webHidden/>
+                <w:lang w:val="en-GB"/>
               </w:rPr>
               <w:fldChar w:fldCharType="separate"/>
             </w:r>
@@ -1296,6 +1331,7 @@
               <w:rPr>
                 <w:noProof/>
                 <w:webHidden/>
+                <w:lang w:val="en-GB"/>
               </w:rPr>
               <w:t>2</w:t>
             </w:r>
@@ -1303,6 +1339,7 @@
               <w:rPr>
                 <w:noProof/>
                 <w:webHidden/>
+                <w:lang w:val="en-GB"/>
               </w:rPr>
               <w:fldChar w:fldCharType="end"/>
             </w:r>
@@ -1316,6 +1353,7 @@
             </w:tabs>
             <w:rPr>
               <w:noProof/>
+              <w:lang w:val="en-GB"/>
             </w:rPr>
           </w:pPr>
           <w:hyperlink w:anchor="_Toc462693568" w:history="1">
@@ -1323,7 +1361,7 @@
               <w:rPr>
                 <w:rStyle w:val="Hyperlink"/>
                 <w:noProof/>
-                <w:lang w:val="sr-Latn-RS"/>
+                <w:lang w:val="en-GB"/>
               </w:rPr>
               <w:t>Data design</w:t>
             </w:r>
@@ -1331,6 +1369,7 @@
               <w:rPr>
                 <w:noProof/>
                 <w:webHidden/>
+                <w:lang w:val="en-GB"/>
               </w:rPr>
               <w:tab/>
             </w:r>
@@ -1338,6 +1377,7 @@
               <w:rPr>
                 <w:noProof/>
                 <w:webHidden/>
+                <w:lang w:val="en-GB"/>
               </w:rPr>
               <w:fldChar w:fldCharType="begin"/>
             </w:r>
@@ -1345,6 +1385,7 @@
               <w:rPr>
                 <w:noProof/>
                 <w:webHidden/>
+                <w:lang w:val="en-GB"/>
               </w:rPr>
               <w:instrText xml:space="preserve"> PAGEREF _Toc462693568 \h </w:instrText>
             </w:r>
@@ -1352,12 +1393,14 @@
               <w:rPr>
                 <w:noProof/>
                 <w:webHidden/>
-              </w:rPr>
-            </w:r>
-            <w:r>
-              <w:rPr>
-                <w:noProof/>
-                <w:webHidden/>
+                <w:lang w:val="en-GB"/>
+              </w:rPr>
+            </w:r>
+            <w:r>
+              <w:rPr>
+                <w:noProof/>
+                <w:webHidden/>
+                <w:lang w:val="en-GB"/>
               </w:rPr>
               <w:fldChar w:fldCharType="separate"/>
             </w:r>
@@ -1365,6 +1408,7 @@
               <w:rPr>
                 <w:noProof/>
                 <w:webHidden/>
+                <w:lang w:val="en-GB"/>
               </w:rPr>
               <w:t>2</w:t>
             </w:r>
@@ -1372,6 +1416,7 @@
               <w:rPr>
                 <w:noProof/>
                 <w:webHidden/>
+                <w:lang w:val="en-GB"/>
               </w:rPr>
               <w:fldChar w:fldCharType="end"/>
             </w:r>
@@ -1385,6 +1430,7 @@
             </w:tabs>
             <w:rPr>
               <w:noProof/>
+              <w:lang w:val="en-GB"/>
             </w:rPr>
           </w:pPr>
           <w:hyperlink w:anchor="_Toc462693569" w:history="1">
@@ -1392,7 +1438,7 @@
               <w:rPr>
                 <w:rStyle w:val="Hyperlink"/>
                 <w:noProof/>
-                <w:lang w:val="sr-Latn-RS"/>
+                <w:lang w:val="en-GB"/>
               </w:rPr>
               <w:t>Business rules</w:t>
             </w:r>
@@ -1400,6 +1446,7 @@
               <w:rPr>
                 <w:noProof/>
                 <w:webHidden/>
+                <w:lang w:val="en-GB"/>
               </w:rPr>
               <w:tab/>
             </w:r>
@@ -1407,6 +1454,7 @@
               <w:rPr>
                 <w:noProof/>
                 <w:webHidden/>
+                <w:lang w:val="en-GB"/>
               </w:rPr>
               <w:fldChar w:fldCharType="begin"/>
             </w:r>
@@ -1414,6 +1462,7 @@
               <w:rPr>
                 <w:noProof/>
                 <w:webHidden/>
+                <w:lang w:val="en-GB"/>
               </w:rPr>
               <w:instrText xml:space="preserve"> PAGEREF _Toc462693569 \h </w:instrText>
             </w:r>
@@ -1421,12 +1470,14 @@
               <w:rPr>
                 <w:noProof/>
                 <w:webHidden/>
-              </w:rPr>
-            </w:r>
-            <w:r>
-              <w:rPr>
-                <w:noProof/>
-                <w:webHidden/>
+                <w:lang w:val="en-GB"/>
+              </w:rPr>
+            </w:r>
+            <w:r>
+              <w:rPr>
+                <w:noProof/>
+                <w:webHidden/>
+                <w:lang w:val="en-GB"/>
               </w:rPr>
               <w:fldChar w:fldCharType="separate"/>
             </w:r>
@@ -1434,6 +1485,7 @@
               <w:rPr>
                 <w:noProof/>
                 <w:webHidden/>
+                <w:lang w:val="en-GB"/>
               </w:rPr>
               <w:t>2</w:t>
             </w:r>
@@ -1441,6 +1493,7 @@
               <w:rPr>
                 <w:noProof/>
                 <w:webHidden/>
+                <w:lang w:val="en-GB"/>
               </w:rPr>
               <w:fldChar w:fldCharType="end"/>
             </w:r>
@@ -1454,6 +1507,7 @@
             </w:tabs>
             <w:rPr>
               <w:noProof/>
+              <w:lang w:val="en-GB"/>
             </w:rPr>
           </w:pPr>
           <w:hyperlink w:anchor="_Toc462693570" w:history="1">
@@ -1461,7 +1515,7 @@
               <w:rPr>
                 <w:rStyle w:val="Hyperlink"/>
                 <w:noProof/>
-                <w:lang w:val="sr-Latn-RS"/>
+                <w:lang w:val="en-GB"/>
               </w:rPr>
               <w:t>User interface</w:t>
             </w:r>
@@ -1469,6 +1523,7 @@
               <w:rPr>
                 <w:noProof/>
                 <w:webHidden/>
+                <w:lang w:val="en-GB"/>
               </w:rPr>
               <w:tab/>
             </w:r>
@@ -1476,6 +1531,7 @@
               <w:rPr>
                 <w:noProof/>
                 <w:webHidden/>
+                <w:lang w:val="en-GB"/>
               </w:rPr>
               <w:fldChar w:fldCharType="begin"/>
             </w:r>
@@ -1483,6 +1539,7 @@
               <w:rPr>
                 <w:noProof/>
                 <w:webHidden/>
+                <w:lang w:val="en-GB"/>
               </w:rPr>
               <w:instrText xml:space="preserve"> PAGEREF _Toc462693570 \h </w:instrText>
             </w:r>
@@ -1490,12 +1547,14 @@
               <w:rPr>
                 <w:noProof/>
                 <w:webHidden/>
-              </w:rPr>
-            </w:r>
-            <w:r>
-              <w:rPr>
-                <w:noProof/>
-                <w:webHidden/>
+                <w:lang w:val="en-GB"/>
+              </w:rPr>
+            </w:r>
+            <w:r>
+              <w:rPr>
+                <w:noProof/>
+                <w:webHidden/>
+                <w:lang w:val="en-GB"/>
               </w:rPr>
               <w:fldChar w:fldCharType="separate"/>
             </w:r>
@@ -1503,6 +1562,7 @@
               <w:rPr>
                 <w:noProof/>
                 <w:webHidden/>
+                <w:lang w:val="en-GB"/>
               </w:rPr>
               <w:t>2</w:t>
             </w:r>
@@ -1510,6 +1570,7 @@
               <w:rPr>
                 <w:noProof/>
                 <w:webHidden/>
+                <w:lang w:val="en-GB"/>
               </w:rPr>
               <w:fldChar w:fldCharType="end"/>
             </w:r>
@@ -1523,6 +1584,7 @@
             </w:tabs>
             <w:rPr>
               <w:noProof/>
+              <w:lang w:val="en-GB"/>
             </w:rPr>
           </w:pPr>
           <w:hyperlink w:anchor="_Toc462693571" w:history="1">
@@ -1530,7 +1592,7 @@
               <w:rPr>
                 <w:rStyle w:val="Hyperlink"/>
                 <w:noProof/>
-                <w:lang w:val="sr-Latn-RS"/>
+                <w:lang w:val="en-GB"/>
               </w:rPr>
               <w:t>Input/Output</w:t>
             </w:r>
@@ -1538,6 +1600,7 @@
               <w:rPr>
                 <w:noProof/>
                 <w:webHidden/>
+                <w:lang w:val="en-GB"/>
               </w:rPr>
               <w:tab/>
             </w:r>
@@ -1545,6 +1608,7 @@
               <w:rPr>
                 <w:noProof/>
                 <w:webHidden/>
+                <w:lang w:val="en-GB"/>
               </w:rPr>
               <w:fldChar w:fldCharType="begin"/>
             </w:r>
@@ -1552,6 +1616,7 @@
               <w:rPr>
                 <w:noProof/>
                 <w:webHidden/>
+                <w:lang w:val="en-GB"/>
               </w:rPr>
               <w:instrText xml:space="preserve"> PAGEREF _Toc462693571 \h </w:instrText>
             </w:r>
@@ -1559,12 +1624,14 @@
               <w:rPr>
                 <w:noProof/>
                 <w:webHidden/>
-              </w:rPr>
-            </w:r>
-            <w:r>
-              <w:rPr>
-                <w:noProof/>
-                <w:webHidden/>
+                <w:lang w:val="en-GB"/>
+              </w:rPr>
+            </w:r>
+            <w:r>
+              <w:rPr>
+                <w:noProof/>
+                <w:webHidden/>
+                <w:lang w:val="en-GB"/>
               </w:rPr>
               <w:fldChar w:fldCharType="separate"/>
             </w:r>
@@ -1572,6 +1639,7 @@
               <w:rPr>
                 <w:noProof/>
                 <w:webHidden/>
+                <w:lang w:val="en-GB"/>
               </w:rPr>
               <w:t>2</w:t>
             </w:r>
@@ -1579,6 +1647,7 @@
               <w:rPr>
                 <w:noProof/>
                 <w:webHidden/>
+                <w:lang w:val="en-GB"/>
               </w:rPr>
               <w:fldChar w:fldCharType="end"/>
             </w:r>
@@ -1592,6 +1661,7 @@
             </w:tabs>
             <w:rPr>
               <w:noProof/>
+              <w:lang w:val="en-GB"/>
             </w:rPr>
           </w:pPr>
           <w:hyperlink w:anchor="_Toc462693572" w:history="1">
@@ -1599,7 +1669,7 @@
               <w:rPr>
                 <w:rStyle w:val="Hyperlink"/>
                 <w:noProof/>
-                <w:lang w:val="sr-Latn-RS"/>
+                <w:lang w:val="en-GB"/>
               </w:rPr>
               <w:t>Resource management</w:t>
             </w:r>
@@ -1607,6 +1677,7 @@
               <w:rPr>
                 <w:noProof/>
                 <w:webHidden/>
+                <w:lang w:val="en-GB"/>
               </w:rPr>
               <w:tab/>
             </w:r>
@@ -1614,6 +1685,7 @@
               <w:rPr>
                 <w:noProof/>
                 <w:webHidden/>
+                <w:lang w:val="en-GB"/>
               </w:rPr>
               <w:fldChar w:fldCharType="begin"/>
             </w:r>
@@ -1621,6 +1693,7 @@
               <w:rPr>
                 <w:noProof/>
                 <w:webHidden/>
+                <w:lang w:val="en-GB"/>
               </w:rPr>
               <w:instrText xml:space="preserve"> PAGEREF _Toc462693572 \h </w:instrText>
             </w:r>
@@ -1628,12 +1701,14 @@
               <w:rPr>
                 <w:noProof/>
                 <w:webHidden/>
-              </w:rPr>
-            </w:r>
-            <w:r>
-              <w:rPr>
-                <w:noProof/>
-                <w:webHidden/>
+                <w:lang w:val="en-GB"/>
+              </w:rPr>
+            </w:r>
+            <w:r>
+              <w:rPr>
+                <w:noProof/>
+                <w:webHidden/>
+                <w:lang w:val="en-GB"/>
               </w:rPr>
               <w:fldChar w:fldCharType="separate"/>
             </w:r>
@@ -1641,6 +1716,7 @@
               <w:rPr>
                 <w:noProof/>
                 <w:webHidden/>
+                <w:lang w:val="en-GB"/>
               </w:rPr>
               <w:t>2</w:t>
             </w:r>
@@ -1648,6 +1724,7 @@
               <w:rPr>
                 <w:noProof/>
                 <w:webHidden/>
+                <w:lang w:val="en-GB"/>
               </w:rPr>
               <w:fldChar w:fldCharType="end"/>
             </w:r>
@@ -1661,6 +1738,7 @@
             </w:tabs>
             <w:rPr>
               <w:noProof/>
+              <w:lang w:val="en-GB"/>
             </w:rPr>
           </w:pPr>
           <w:hyperlink w:anchor="_Toc462693573" w:history="1">
@@ -1668,7 +1746,7 @@
               <w:rPr>
                 <w:rStyle w:val="Hyperlink"/>
                 <w:noProof/>
-                <w:lang w:val="sr-Latn-RS"/>
+                <w:lang w:val="en-GB"/>
               </w:rPr>
               <w:t>Safety and performance</w:t>
             </w:r>
@@ -1676,6 +1754,7 @@
               <w:rPr>
                 <w:noProof/>
                 <w:webHidden/>
+                <w:lang w:val="en-GB"/>
               </w:rPr>
               <w:tab/>
             </w:r>
@@ -1683,6 +1762,7 @@
               <w:rPr>
                 <w:noProof/>
                 <w:webHidden/>
+                <w:lang w:val="en-GB"/>
               </w:rPr>
               <w:fldChar w:fldCharType="begin"/>
             </w:r>
@@ -1690,6 +1770,7 @@
               <w:rPr>
                 <w:noProof/>
                 <w:webHidden/>
+                <w:lang w:val="en-GB"/>
               </w:rPr>
               <w:instrText xml:space="preserve"> PAGEREF _Toc462693573 \h </w:instrText>
             </w:r>
@@ -1697,12 +1778,14 @@
               <w:rPr>
                 <w:noProof/>
                 <w:webHidden/>
-              </w:rPr>
-            </w:r>
-            <w:r>
-              <w:rPr>
-                <w:noProof/>
-                <w:webHidden/>
+                <w:lang w:val="en-GB"/>
+              </w:rPr>
+            </w:r>
+            <w:r>
+              <w:rPr>
+                <w:noProof/>
+                <w:webHidden/>
+                <w:lang w:val="en-GB"/>
               </w:rPr>
               <w:fldChar w:fldCharType="separate"/>
             </w:r>
@@ -1710,6 +1793,7 @@
               <w:rPr>
                 <w:noProof/>
                 <w:webHidden/>
+                <w:lang w:val="en-GB"/>
               </w:rPr>
               <w:t>2</w:t>
             </w:r>
@@ -1717,6 +1801,7 @@
               <w:rPr>
                 <w:noProof/>
                 <w:webHidden/>
+                <w:lang w:val="en-GB"/>
               </w:rPr>
               <w:fldChar w:fldCharType="end"/>
             </w:r>
@@ -1730,6 +1815,7 @@
             </w:tabs>
             <w:rPr>
               <w:noProof/>
+              <w:lang w:val="en-GB"/>
             </w:rPr>
           </w:pPr>
           <w:hyperlink w:anchor="_Toc462693574" w:history="1">
@@ -1737,7 +1823,7 @@
               <w:rPr>
                 <w:rStyle w:val="Hyperlink"/>
                 <w:noProof/>
-                <w:lang w:val="sr-Latn-RS"/>
+                <w:lang w:val="en-GB"/>
               </w:rPr>
               <w:t>Scalability and interoperability</w:t>
             </w:r>
@@ -1745,6 +1831,7 @@
               <w:rPr>
                 <w:noProof/>
                 <w:webHidden/>
+                <w:lang w:val="en-GB"/>
               </w:rPr>
               <w:tab/>
             </w:r>
@@ -1752,6 +1839,7 @@
               <w:rPr>
                 <w:noProof/>
                 <w:webHidden/>
+                <w:lang w:val="en-GB"/>
               </w:rPr>
               <w:fldChar w:fldCharType="begin"/>
             </w:r>
@@ -1759,6 +1847,7 @@
               <w:rPr>
                 <w:noProof/>
                 <w:webHidden/>
+                <w:lang w:val="en-GB"/>
               </w:rPr>
               <w:instrText xml:space="preserve"> PAGEREF _Toc462693574 \h </w:instrText>
             </w:r>
@@ -1766,12 +1855,14 @@
               <w:rPr>
                 <w:noProof/>
                 <w:webHidden/>
-              </w:rPr>
-            </w:r>
-            <w:r>
-              <w:rPr>
-                <w:noProof/>
-                <w:webHidden/>
+                <w:lang w:val="en-GB"/>
+              </w:rPr>
+            </w:r>
+            <w:r>
+              <w:rPr>
+                <w:noProof/>
+                <w:webHidden/>
+                <w:lang w:val="en-GB"/>
               </w:rPr>
               <w:fldChar w:fldCharType="separate"/>
             </w:r>
@@ -1779,6 +1870,7 @@
               <w:rPr>
                 <w:noProof/>
                 <w:webHidden/>
+                <w:lang w:val="en-GB"/>
               </w:rPr>
               <w:t>2</w:t>
             </w:r>
@@ -1786,6 +1878,7 @@
               <w:rPr>
                 <w:noProof/>
                 <w:webHidden/>
+                <w:lang w:val="en-GB"/>
               </w:rPr>
               <w:fldChar w:fldCharType="end"/>
             </w:r>
@@ -1799,6 +1892,7 @@
             </w:tabs>
             <w:rPr>
               <w:noProof/>
+              <w:lang w:val="en-GB"/>
             </w:rPr>
           </w:pPr>
           <w:hyperlink w:anchor="_Toc462693575" w:history="1">
@@ -1806,7 +1900,7 @@
               <w:rPr>
                 <w:rStyle w:val="Hyperlink"/>
                 <w:noProof/>
-                <w:lang w:val="sr-Latn-RS"/>
+                <w:lang w:val="en-GB"/>
               </w:rPr>
               <w:t>Localization/internationalisation</w:t>
             </w:r>
@@ -1814,6 +1908,7 @@
               <w:rPr>
                 <w:noProof/>
                 <w:webHidden/>
+                <w:lang w:val="en-GB"/>
               </w:rPr>
               <w:tab/>
             </w:r>
@@ -1821,6 +1916,7 @@
               <w:rPr>
                 <w:noProof/>
                 <w:webHidden/>
+                <w:lang w:val="en-GB"/>
               </w:rPr>
               <w:fldChar w:fldCharType="begin"/>
             </w:r>
@@ -1828,6 +1924,7 @@
               <w:rPr>
                 <w:noProof/>
                 <w:webHidden/>
+                <w:lang w:val="en-GB"/>
               </w:rPr>
               <w:instrText xml:space="preserve"> PAGEREF _Toc462693575 \h </w:instrText>
             </w:r>
@@ -1835,12 +1932,14 @@
               <w:rPr>
                 <w:noProof/>
                 <w:webHidden/>
-              </w:rPr>
-            </w:r>
-            <w:r>
-              <w:rPr>
-                <w:noProof/>
-                <w:webHidden/>
+                <w:lang w:val="en-GB"/>
+              </w:rPr>
+            </w:r>
+            <w:r>
+              <w:rPr>
+                <w:noProof/>
+                <w:webHidden/>
+                <w:lang w:val="en-GB"/>
               </w:rPr>
               <w:fldChar w:fldCharType="separate"/>
             </w:r>
@@ -1848,6 +1947,7 @@
               <w:rPr>
                 <w:noProof/>
                 <w:webHidden/>
+                <w:lang w:val="en-GB"/>
               </w:rPr>
               <w:t>2</w:t>
             </w:r>
@@ -1855,6 +1955,7 @@
               <w:rPr>
                 <w:noProof/>
                 <w:webHidden/>
+                <w:lang w:val="en-GB"/>
               </w:rPr>
               <w:fldChar w:fldCharType="end"/>
             </w:r>
@@ -1868,6 +1969,7 @@
             </w:tabs>
             <w:rPr>
               <w:noProof/>
+              <w:lang w:val="en-GB"/>
             </w:rPr>
           </w:pPr>
           <w:hyperlink w:anchor="_Toc462693576" w:history="1">
@@ -1875,7 +1977,7 @@
               <w:rPr>
                 <w:rStyle w:val="Hyperlink"/>
                 <w:noProof/>
-                <w:lang w:val="sr-Latn-RS"/>
+                <w:lang w:val="en-GB"/>
               </w:rPr>
               <w:t>Error management and stability</w:t>
             </w:r>
@@ -1883,6 +1985,7 @@
               <w:rPr>
                 <w:noProof/>
                 <w:webHidden/>
+                <w:lang w:val="en-GB"/>
               </w:rPr>
               <w:tab/>
             </w:r>
@@ -1890,6 +1993,7 @@
               <w:rPr>
                 <w:noProof/>
                 <w:webHidden/>
+                <w:lang w:val="en-GB"/>
               </w:rPr>
               <w:fldChar w:fldCharType="begin"/>
             </w:r>
@@ -1897,6 +2001,7 @@
               <w:rPr>
                 <w:noProof/>
                 <w:webHidden/>
+                <w:lang w:val="en-GB"/>
               </w:rPr>
               <w:instrText xml:space="preserve"> PAGEREF _Toc462693576 \h </w:instrText>
             </w:r>
@@ -1904,12 +2009,14 @@
               <w:rPr>
                 <w:noProof/>
                 <w:webHidden/>
-              </w:rPr>
-            </w:r>
-            <w:r>
-              <w:rPr>
-                <w:noProof/>
-                <w:webHidden/>
+                <w:lang w:val="en-GB"/>
+              </w:rPr>
+            </w:r>
+            <w:r>
+              <w:rPr>
+                <w:noProof/>
+                <w:webHidden/>
+                <w:lang w:val="en-GB"/>
               </w:rPr>
               <w:fldChar w:fldCharType="separate"/>
             </w:r>
@@ -1917,6 +2024,7 @@
               <w:rPr>
                 <w:noProof/>
                 <w:webHidden/>
+                <w:lang w:val="en-GB"/>
               </w:rPr>
               <w:t>2</w:t>
             </w:r>
@@ -1924,6 +2032,7 @@
               <w:rPr>
                 <w:noProof/>
                 <w:webHidden/>
+                <w:lang w:val="en-GB"/>
               </w:rPr>
               <w:fldChar w:fldCharType="end"/>
             </w:r>
@@ -1937,6 +2046,7 @@
             </w:tabs>
             <w:rPr>
               <w:noProof/>
+              <w:lang w:val="en-GB"/>
             </w:rPr>
           </w:pPr>
           <w:hyperlink w:anchor="_Toc462693577" w:history="1">
@@ -1944,7 +2054,7 @@
               <w:rPr>
                 <w:rStyle w:val="Hyperlink"/>
                 <w:noProof/>
-                <w:lang w:val="sr-Latn-RS"/>
+                <w:lang w:val="en-GB"/>
               </w:rPr>
               <w:t>Architecture feasibility</w:t>
             </w:r>
@@ -1952,6 +2062,7 @@
               <w:rPr>
                 <w:noProof/>
                 <w:webHidden/>
+                <w:lang w:val="en-GB"/>
               </w:rPr>
               <w:tab/>
             </w:r>
@@ -1959,6 +2070,7 @@
               <w:rPr>
                 <w:noProof/>
                 <w:webHidden/>
+                <w:lang w:val="en-GB"/>
               </w:rPr>
               <w:fldChar w:fldCharType="begin"/>
             </w:r>
@@ -1966,6 +2078,7 @@
               <w:rPr>
                 <w:noProof/>
                 <w:webHidden/>
+                <w:lang w:val="en-GB"/>
               </w:rPr>
               <w:instrText xml:space="preserve"> PAGEREF _Toc462693577 \h </w:instrText>
             </w:r>
@@ -1973,12 +2086,14 @@
               <w:rPr>
                 <w:noProof/>
                 <w:webHidden/>
-              </w:rPr>
-            </w:r>
-            <w:r>
-              <w:rPr>
-                <w:noProof/>
-                <w:webHidden/>
+                <w:lang w:val="en-GB"/>
+              </w:rPr>
+            </w:r>
+            <w:r>
+              <w:rPr>
+                <w:noProof/>
+                <w:webHidden/>
+                <w:lang w:val="en-GB"/>
               </w:rPr>
               <w:fldChar w:fldCharType="separate"/>
             </w:r>
@@ -1986,6 +2101,7 @@
               <w:rPr>
                 <w:noProof/>
                 <w:webHidden/>
+                <w:lang w:val="en-GB"/>
               </w:rPr>
               <w:t>2</w:t>
             </w:r>
@@ -1993,6 +2109,7 @@
               <w:rPr>
                 <w:noProof/>
                 <w:webHidden/>
+                <w:lang w:val="en-GB"/>
               </w:rPr>
               <w:fldChar w:fldCharType="end"/>
             </w:r>
@@ -2006,6 +2123,7 @@
             </w:tabs>
             <w:rPr>
               <w:noProof/>
+              <w:lang w:val="en-GB"/>
             </w:rPr>
           </w:pPr>
           <w:hyperlink w:anchor="_Toc462693578" w:history="1">
@@ -2013,7 +2131,7 @@
               <w:rPr>
                 <w:rStyle w:val="Hyperlink"/>
                 <w:noProof/>
-                <w:lang w:val="sr-Latn-RS"/>
+                <w:lang w:val="en-GB"/>
               </w:rPr>
               <w:t>Changing strategy</w:t>
             </w:r>
@@ -2021,6 +2139,7 @@
               <w:rPr>
                 <w:noProof/>
                 <w:webHidden/>
+                <w:lang w:val="en-GB"/>
               </w:rPr>
               <w:tab/>
             </w:r>
@@ -2028,6 +2147,7 @@
               <w:rPr>
                 <w:noProof/>
                 <w:webHidden/>
+                <w:lang w:val="en-GB"/>
               </w:rPr>
               <w:fldChar w:fldCharType="begin"/>
             </w:r>
@@ -2035,6 +2155,7 @@
               <w:rPr>
                 <w:noProof/>
                 <w:webHidden/>
+                <w:lang w:val="en-GB"/>
               </w:rPr>
               <w:instrText xml:space="preserve"> PAGEREF _Toc462693578 \h </w:instrText>
             </w:r>
@@ -2042,12 +2163,14 @@
               <w:rPr>
                 <w:noProof/>
                 <w:webHidden/>
-              </w:rPr>
-            </w:r>
-            <w:r>
-              <w:rPr>
-                <w:noProof/>
-                <w:webHidden/>
+                <w:lang w:val="en-GB"/>
+              </w:rPr>
+            </w:r>
+            <w:r>
+              <w:rPr>
+                <w:noProof/>
+                <w:webHidden/>
+                <w:lang w:val="en-GB"/>
               </w:rPr>
               <w:fldChar w:fldCharType="separate"/>
             </w:r>
@@ -2055,6 +2178,7 @@
               <w:rPr>
                 <w:noProof/>
                 <w:webHidden/>
+                <w:lang w:val="en-GB"/>
               </w:rPr>
               <w:t>2</w:t>
             </w:r>
@@ -2062,26 +2186,47 @@
               <w:rPr>
                 <w:noProof/>
                 <w:webHidden/>
+                <w:lang w:val="en-GB"/>
               </w:rPr>
               <w:fldChar w:fldCharType="end"/>
             </w:r>
           </w:hyperlink>
         </w:p>
         <w:p>
+          <w:pPr>
+            <w:rPr>
+              <w:lang w:val="en-GB"/>
+            </w:rPr>
+          </w:pPr>
           <w:r>
             <w:rPr>
               <w:b/>
               <w:bCs/>
               <w:noProof/>
+              <w:lang w:val="en-GB"/>
             </w:rPr>
             <w:fldChar w:fldCharType="end"/>
           </w:r>
         </w:p>
       </w:sdtContent>
     </w:sdt>
-    <w:p/>
-    <w:p>
-      <w:r>
+    <w:p>
+      <w:pPr>
+        <w:rPr>
+          <w:lang w:val="en-GB"/>
+        </w:rPr>
+      </w:pPr>
+    </w:p>
+    <w:p>
+      <w:pPr>
+        <w:rPr>
+          <w:lang w:val="en-GB"/>
+        </w:rPr>
+      </w:pPr>
+      <w:r>
+        <w:rPr>
+          <w:lang w:val="en-GB"/>
+        </w:rPr>
         <w:br w:type="page"/>
       </w:r>
     </w:p>
@@ -2089,134 +2234,765 @@
       <w:pPr>
         <w:pStyle w:val="Heading1"/>
         <w:rPr>
-          <w:lang w:val="sr-Latn-RS"/>
+          <w:lang w:val="en-GB"/>
         </w:rPr>
       </w:pPr>
       <w:bookmarkStart w:id="0" w:name="_Toc462693566"/>
       <w:r>
         <w:rPr>
-          <w:lang w:val="sr-Latn-RS"/>
+          <w:lang w:val="en-GB"/>
         </w:rPr>
         <w:lastRenderedPageBreak/>
-        <w:t xml:space="preserve">Program </w:t>
-      </w:r>
-      <w:proofErr w:type="spellStart"/>
-      <w:r>
-        <w:rPr>
-          <w:lang w:val="sr-Latn-RS"/>
-        </w:rPr>
-        <w:t>organisation</w:t>
+        <w:t>Program organisation</w:t>
       </w:r>
       <w:bookmarkEnd w:id="0"/>
-      <w:proofErr w:type="spellEnd"/>
-    </w:p>
-    <w:p>
-      <w:pPr>
-        <w:rPr>
-          <w:lang w:val="sr-Latn-RS"/>
-        </w:rPr>
-      </w:pPr>
-      <w:bookmarkStart w:id="1" w:name="_GoBack"/>
+    </w:p>
+    <w:p>
+      <w:pPr>
+        <w:rPr>
+          <w:lang w:val="en-GB"/>
+        </w:rPr>
+      </w:pPr>
+      <w:r>
+        <w:rPr>
+          <w:lang w:val="en-GB"/>
+        </w:rPr>
+        <w:t xml:space="preserve">Project is organised in its main classes. </w:t>
+      </w:r>
+      <w:r>
+        <w:rPr>
+          <w:lang w:val="en-GB"/>
+        </w:rPr>
+        <w:t xml:space="preserve">There are six main classes and each </w:t>
+      </w:r>
+      <w:r>
+        <w:rPr>
+          <w:lang w:val="en-GB"/>
+        </w:rPr>
+        <w:t xml:space="preserve">of them represents some part of GUI and implements its behaviours. </w:t>
+      </w:r>
+      <w:r>
+        <w:rPr>
+          <w:lang w:val="en-GB"/>
+        </w:rPr>
+        <w:t>Below is the diagram of organisation.</w:t>
+      </w:r>
+    </w:p>
+    <w:p>
+      <w:pPr>
+        <w:rPr>
+          <w:lang w:val="en-GB"/>
+        </w:rPr>
+      </w:pPr>
+      <w:r>
+        <w:rPr>
+          <w:lang w:val="en-GB"/>
+        </w:rPr>
+        <w:object w:dxaOrig="12811" w:dyaOrig="10003">
+          <v:shapetype id="_x0000_t75" coordsize="21600,21600" o:spt="75" o:preferrelative="t" path="m@4@5l@4@11@9@11@9@5xe" filled="f" stroked="f">
+            <v:stroke joinstyle="miter"/>
+            <v:formulas>
+              <v:f eqn="if lineDrawn pixelLineWidth 0"/>
+              <v:f eqn="sum @0 1 0"/>
+              <v:f eqn="sum 0 0 @1"/>
+              <v:f eqn="prod @2 1 2"/>
+              <v:f eqn="prod @3 21600 pixelWidth"/>
+              <v:f eqn="prod @3 21600 pixelHeight"/>
+              <v:f eqn="sum @0 0 1"/>
+              <v:f eqn="prod @6 1 2"/>
+              <v:f eqn="prod @7 21600 pixelWidth"/>
+              <v:f eqn="sum @8 21600 0"/>
+              <v:f eqn="prod @7 21600 pixelHeight"/>
+              <v:f eqn="sum @10 21600 0"/>
+            </v:formulas>
+            <v:path o:extrusionok="f" gradientshapeok="t" o:connecttype="rect"/>
+            <o:lock v:ext="edit" aspectratio="t"/>
+          </v:shapetype>
+          <v:shape id="_x0000_i1025" type="#_x0000_t75" style="width:467.25pt;height:365.25pt" o:ole="">
+            <v:imagedata r:id="rId8" o:title=""/>
+          </v:shape>
+          <o:OLEObject Type="Embed" ProgID="Visio.Drawing.15" ShapeID="_x0000_i1025" DrawAspect="Content" ObjectID="_1536531958" r:id="rId9"/>
+        </w:object>
+      </w:r>
+    </w:p>
+    <w:p>
+      <w:pPr>
+        <w:pStyle w:val="Heading4"/>
+        <w:jc w:val="center"/>
+        <w:rPr>
+          <w:lang w:val="en-GB"/>
+        </w:rPr>
+      </w:pPr>
+      <w:r>
+        <w:rPr>
+          <w:lang w:val="en-GB"/>
+        </w:rPr>
+        <w:t>Organisational diagram</w:t>
+      </w:r>
+    </w:p>
+    <w:p>
+      <w:pPr>
+        <w:rPr>
+          <w:lang w:val="en-GB"/>
+        </w:rPr>
+      </w:pPr>
+    </w:p>
+    <w:p>
+      <w:pPr>
+        <w:rPr>
+          <w:lang w:val="en-GB"/>
+        </w:rPr>
+      </w:pPr>
+      <w:r>
+        <w:rPr>
+          <w:lang w:val="en-GB"/>
+        </w:rPr>
+        <w:t xml:space="preserve">As we can see </w:t>
+      </w:r>
+      <w:r>
+        <w:rPr>
+          <w:lang w:val="en-GB"/>
+        </w:rPr>
+        <w:t>“</w:t>
+      </w:r>
+      <w:r>
+        <w:rPr>
+          <w:lang w:val="en-GB"/>
+        </w:rPr>
+        <w:t>frmMatf</w:t>
+      </w:r>
+      <w:r>
+        <w:rPr>
+          <w:lang w:val="en-GB"/>
+        </w:rPr>
+        <w:t>”</w:t>
+      </w:r>
+      <w:r>
+        <w:rPr>
+          <w:lang w:val="en-GB"/>
+        </w:rPr>
+        <w:t xml:space="preserve"> </w:t>
+      </w:r>
+      <w:r>
+        <w:rPr>
+          <w:lang w:val="en-GB"/>
+        </w:rPr>
+        <w:t>class</w:t>
+      </w:r>
+      <w:r>
+        <w:rPr>
+          <w:lang w:val="en-GB"/>
+        </w:rPr>
+        <w:t xml:space="preserve"> is the main GUI class and everything starts from there.</w:t>
+      </w:r>
+      <w:r>
+        <w:rPr>
+          <w:lang w:val="en-GB"/>
+        </w:rPr>
+        <w:t xml:space="preserve"> </w:t>
+      </w:r>
+      <w:r>
+        <w:rPr>
+          <w:lang w:val="en-GB"/>
+        </w:rPr>
+        <w:t xml:space="preserve"> </w:t>
+      </w:r>
+      <w:r>
+        <w:rPr>
+          <w:lang w:val="en-GB"/>
+        </w:rPr>
+        <w:t>From there, we go to class “Timeline” which implements timeline for audio files,</w:t>
+      </w:r>
+      <w:r>
+        <w:rPr>
+          <w:lang w:val="en-GB"/>
+        </w:rPr>
+        <w:t xml:space="preserve"> container for</w:t>
+      </w:r>
+      <w:r>
+        <w:rPr>
+          <w:lang w:val="en-GB"/>
+        </w:rPr>
+        <w:t xml:space="preserve"> its graphical representation and </w:t>
+      </w:r>
+      <w:r>
+        <w:rPr>
+          <w:lang w:val="en-GB"/>
+        </w:rPr>
+        <w:t xml:space="preserve">playing. “AddNewTrack” </w:t>
+      </w:r>
+      <w:r>
+        <w:rPr>
+          <w:lang w:val="en-GB"/>
+        </w:rPr>
+        <w:t xml:space="preserve">gather all info needed for </w:t>
+      </w:r>
+      <w:r>
+        <w:rPr>
+          <w:lang w:val="en-GB"/>
+        </w:rPr>
+        <w:t xml:space="preserve">adding audio file, </w:t>
+      </w:r>
+      <w:r>
+        <w:rPr>
+          <w:lang w:val="en-GB"/>
+        </w:rPr>
+        <w:t xml:space="preserve">“Track” contains the audio file and plays it, </w:t>
+      </w:r>
+      <w:r>
+        <w:rPr>
+          <w:lang w:val="en-GB"/>
+        </w:rPr>
+        <w:t>and “WaveViewer” gives us graphical representation of audio file. “</w:t>
+      </w:r>
+      <w:r>
+        <w:rPr>
+          <w:lang w:val="en-GB"/>
+        </w:rPr>
+        <w:t>T</w:t>
+      </w:r>
+      <w:r>
+        <w:rPr>
+          <w:lang w:val="en-GB"/>
+        </w:rPr>
+        <w:t xml:space="preserve">imelineCursor” </w:t>
+      </w:r>
+      <w:r>
+        <w:rPr>
+          <w:lang w:val="en-GB"/>
+        </w:rPr>
+        <w:t>gives us graphical cursor to track progress of the files we are streaming.</w:t>
+      </w:r>
+    </w:p>
+    <w:p>
+      <w:pPr>
+        <w:rPr>
+          <w:lang w:val="en-GB"/>
+        </w:rPr>
+      </w:pPr>
+      <w:r>
+        <w:rPr>
+          <w:lang w:val="en-GB"/>
+        </w:rPr>
+        <w:t xml:space="preserve">There are several alternatives, one of them is to gather all classes in one, which is hard to maintain, other is </w:t>
+      </w:r>
+      <w:r>
+        <w:rPr>
+          <w:lang w:val="en-GB"/>
+        </w:rPr>
+        <w:t xml:space="preserve">not to separate </w:t>
+      </w:r>
+      <w:r>
+        <w:rPr>
+          <w:lang w:val="en-GB"/>
+        </w:rPr>
+        <w:t xml:space="preserve">viewers from timelines, </w:t>
+      </w:r>
+      <w:r>
+        <w:rPr>
+          <w:lang w:val="en-GB"/>
+        </w:rPr>
+        <w:t xml:space="preserve">but they are all hard to maintain because we need to allow app to grow with adding of functionalities, so good distribution of work between classes is crucial. Also, we were considering more partitioning of app but at this level this is optimal </w:t>
+      </w:r>
+      <w:r>
+        <w:rPr>
+          <w:lang w:val="en-GB"/>
+        </w:rPr>
+        <w:t>organisation.</w:t>
+      </w:r>
+    </w:p>
+    <w:p>
+      <w:pPr>
+        <w:pStyle w:val="Heading1"/>
+        <w:rPr>
+          <w:lang w:val="en-GB"/>
+        </w:rPr>
+      </w:pPr>
+      <w:bookmarkStart w:id="1" w:name="_Toc462693567"/>
+      <w:r>
+        <w:rPr>
+          <w:lang w:val="en-GB"/>
+        </w:rPr>
+        <w:lastRenderedPageBreak/>
+        <w:t>Classes</w:t>
+      </w:r>
       <w:bookmarkEnd w:id="1"/>
     </w:p>
     <w:p>
       <w:pPr>
+        <w:rPr>
+          <w:lang w:val="en-GB"/>
+        </w:rPr>
+      </w:pPr>
+      <w:r>
+        <w:rPr>
+          <w:lang w:val="en-GB"/>
+        </w:rPr>
+        <w:t xml:space="preserve">We’ve described classes above, </w:t>
+      </w:r>
+      <w:r>
+        <w:rPr>
+          <w:lang w:val="en-GB"/>
+        </w:rPr>
+        <w:t>but let’s look at them with more details.</w:t>
+      </w:r>
+    </w:p>
+    <w:p>
+      <w:pPr>
+        <w:rPr>
+          <w:lang w:val="en-GB"/>
+        </w:rPr>
+      </w:pPr>
+      <w:r>
+        <w:rPr>
+          <w:lang w:val="en-GB"/>
+        </w:rPr>
+        <w:t xml:space="preserve">Basic workflow could be as described below: </w:t>
+      </w:r>
+    </w:p>
+    <w:p>
+      <w:r>
+        <w:object w:dxaOrig="12103" w:dyaOrig="3959">
+          <v:shape id="_x0000_i1029" type="#_x0000_t75" style="width:468pt;height:153pt" o:ole="">
+            <v:imagedata r:id="rId10" o:title=""/>
+          </v:shape>
+          <o:OLEObject Type="Embed" ProgID="Visio.Drawing.15" ShapeID="_x0000_i1029" DrawAspect="Content" ObjectID="_1536531959" r:id="rId11"/>
+        </w:object>
+      </w:r>
+    </w:p>
+    <w:p>
+      <w:pPr>
+        <w:pStyle w:val="Heading4"/>
+        <w:jc w:val="center"/>
+        <w:rPr>
+          <w:lang w:val="en-GB"/>
+        </w:rPr>
+      </w:pPr>
+      <w:r>
+        <w:rPr>
+          <w:lang w:val="en-GB"/>
+        </w:rPr>
+        <w:t>Basic workflow</w:t>
+      </w:r>
+    </w:p>
+    <w:p>
+      <w:pPr>
+        <w:rPr>
+          <w:lang w:val="en-GB"/>
+        </w:rPr>
+      </w:pPr>
+      <w:r>
+        <w:rPr>
+          <w:lang w:val="en-GB"/>
+        </w:rPr>
+        <w:t>Now, let’s look at every class description.</w:t>
+      </w:r>
+    </w:p>
+    <w:p>
+      <w:pPr>
+        <w:pStyle w:val="Heading3"/>
+        <w:rPr>
+          <w:lang w:val="en-GB"/>
+        </w:rPr>
+      </w:pPr>
+      <w:r>
+        <w:rPr>
+          <w:lang w:val="en-GB"/>
+        </w:rPr>
+        <w:t>frmMatf</w:t>
+      </w:r>
+    </w:p>
+    <w:p>
+      <w:pPr>
+        <w:rPr>
+          <w:lang w:val="en-GB"/>
+        </w:rPr>
+      </w:pPr>
+      <w:r>
+        <w:rPr>
+          <w:lang w:val="en-GB"/>
+        </w:rPr>
+        <w:t>This class is the main G</w:t>
+      </w:r>
+      <w:r>
+        <w:rPr>
+          <w:lang w:val="en-GB"/>
+        </w:rPr>
+        <w:t>UI</w:t>
+      </w:r>
+      <w:r>
+        <w:rPr>
+          <w:lang w:val="en-GB"/>
+        </w:rPr>
+        <w:t xml:space="preserve"> class for containing all others. </w:t>
+      </w:r>
+      <w:r>
+        <w:rPr>
+          <w:lang w:val="en-GB"/>
+        </w:rPr>
+        <w:t>When the program starts this is the first thing we see.</w:t>
+      </w:r>
+    </w:p>
+    <w:p>
+      <w:pPr>
+        <w:pStyle w:val="Heading3"/>
+        <w:rPr>
+          <w:lang w:val="en-GB"/>
+        </w:rPr>
+      </w:pPr>
+      <w:r>
+        <w:rPr>
+          <w:lang w:val="en-GB"/>
+        </w:rPr>
+        <w:t>Timeline</w:t>
+      </w:r>
+    </w:p>
+    <w:p>
+      <w:pPr>
+        <w:rPr>
+          <w:lang w:val="en-GB"/>
+        </w:rPr>
+      </w:pPr>
+      <w:r>
+        <w:rPr>
+          <w:lang w:val="en-GB"/>
+        </w:rPr>
+        <w:t>Timeline is container for holding tracks, its graphical representation and manipulating it.</w:t>
+      </w:r>
+    </w:p>
+    <w:p>
+      <w:pPr>
+        <w:pStyle w:val="Heading3"/>
+        <w:rPr>
+          <w:lang w:val="en-GB"/>
+        </w:rPr>
+      </w:pPr>
+      <w:r>
+        <w:rPr>
+          <w:lang w:val="en-GB"/>
+        </w:rPr>
+        <w:t>AddNewTrack</w:t>
+      </w:r>
+    </w:p>
+    <w:p>
+      <w:pPr>
+        <w:rPr>
+          <w:lang w:val="en-GB"/>
+        </w:rPr>
+      </w:pPr>
+      <w:r>
+        <w:rPr>
+          <w:lang w:val="en-GB"/>
+        </w:rPr>
+        <w:t xml:space="preserve">This class is collecting new file info for main app to read it. </w:t>
+      </w:r>
+      <w:r>
+        <w:rPr>
+          <w:lang w:val="en-GB"/>
+        </w:rPr>
+        <w:t xml:space="preserve">This is new window but </w:t>
+      </w:r>
+      <w:r>
+        <w:rPr>
+          <w:lang w:val="en-GB"/>
+        </w:rPr>
+        <w:t>it depends on Timeline.</w:t>
+      </w:r>
+    </w:p>
+    <w:p>
+      <w:pPr>
+        <w:pStyle w:val="Heading3"/>
+        <w:rPr>
+          <w:lang w:val="en-GB"/>
+        </w:rPr>
+      </w:pPr>
+      <w:r>
+        <w:rPr>
+          <w:lang w:val="en-GB"/>
+        </w:rPr>
+        <w:t>Track</w:t>
+      </w:r>
+    </w:p>
+    <w:p>
+      <w:pPr>
+        <w:rPr>
+          <w:lang w:val="en-GB"/>
+        </w:rPr>
+      </w:pPr>
+      <w:r>
+        <w:rPr>
+          <w:lang w:val="en-GB"/>
+        </w:rPr>
+        <w:t xml:space="preserve">Track is holding info about audio file. It can play it, and do many other </w:t>
+      </w:r>
+      <w:r>
+        <w:rPr>
+          <w:lang w:val="en-GB"/>
+        </w:rPr>
+        <w:t>manipulations</w:t>
+      </w:r>
+      <w:r>
+        <w:rPr>
+          <w:lang w:val="en-GB"/>
+        </w:rPr>
+        <w:t xml:space="preserve"> with it.</w:t>
+      </w:r>
+    </w:p>
+    <w:p>
+      <w:pPr>
+        <w:pStyle w:val="Heading3"/>
+        <w:rPr>
+          <w:lang w:val="en-GB"/>
+        </w:rPr>
+      </w:pPr>
+      <w:r>
+        <w:rPr>
+          <w:lang w:val="en-GB"/>
+        </w:rPr>
+        <w:t>TimelineCursor</w:t>
+      </w:r>
+    </w:p>
+    <w:p>
+      <w:pPr>
+        <w:rPr>
+          <w:lang w:val="en-GB"/>
+        </w:rPr>
+      </w:pPr>
+      <w:r>
+        <w:rPr>
+          <w:lang w:val="en-GB"/>
+        </w:rPr>
+        <w:t>It is the element that is showing us progress of play flow.</w:t>
+      </w:r>
+    </w:p>
+    <w:p>
+      <w:pPr>
+        <w:pStyle w:val="Heading3"/>
+        <w:rPr>
+          <w:lang w:val="en-GB"/>
+        </w:rPr>
+      </w:pPr>
+      <w:r>
+        <w:rPr>
+          <w:lang w:val="en-GB"/>
+        </w:rPr>
+        <w:t>WaveViewer</w:t>
+      </w:r>
+    </w:p>
+    <w:p>
+      <w:pPr>
+        <w:rPr>
+          <w:lang w:val="en-GB"/>
+        </w:rPr>
+      </w:pPr>
+      <w:r>
+        <w:rPr>
+          <w:lang w:val="en-GB"/>
+        </w:rPr>
+        <w:t xml:space="preserve">This class allows us to see </w:t>
+      </w:r>
+      <w:r>
+        <w:rPr>
+          <w:lang w:val="en-GB"/>
+        </w:rPr>
+        <w:t>graphical representation of</w:t>
+      </w:r>
+      <w:r>
+        <w:rPr>
+          <w:lang w:val="en-GB"/>
+        </w:rPr>
+        <w:t xml:space="preserve"> audio</w:t>
+      </w:r>
+      <w:r>
+        <w:rPr>
+          <w:lang w:val="en-GB"/>
+        </w:rPr>
+        <w:t xml:space="preserve"> file.</w:t>
+      </w:r>
+    </w:p>
+    <w:p>
+      <w:pPr>
+        <w:rPr>
+          <w:lang w:val="en-GB"/>
+        </w:rPr>
+      </w:pPr>
+      <w:r>
+        <w:rPr>
+          <w:lang w:val="en-GB"/>
+        </w:rPr>
+        <w:t>This organisation of work proved to be the most efficient, as we have taken in consideration many other, but none of them showed better results.</w:t>
+      </w:r>
+    </w:p>
+    <w:p>
+      <w:pPr>
         <w:pStyle w:val="Heading1"/>
         <w:rPr>
-          <w:lang w:val="sr-Latn-RS"/>
-        </w:rPr>
-      </w:pPr>
-      <w:bookmarkStart w:id="2" w:name="_Toc462693567"/>
-      <w:proofErr w:type="spellStart"/>
-      <w:r>
-        <w:rPr>
-          <w:lang w:val="sr-Latn-RS"/>
-        </w:rPr>
-        <w:t>Classes</w:t>
+          <w:lang w:val="en-GB"/>
+        </w:rPr>
+      </w:pPr>
+      <w:bookmarkStart w:id="2" w:name="_Toc462693568"/>
+      <w:r>
+        <w:rPr>
+          <w:lang w:val="en-GB"/>
+        </w:rPr>
+        <w:t>Data design</w:t>
       </w:r>
       <w:bookmarkEnd w:id="2"/>
-      <w:proofErr w:type="spellEnd"/>
-    </w:p>
-    <w:p>
-      <w:pPr>
-        <w:rPr>
-          <w:lang w:val="sr-Latn-RS"/>
-        </w:rPr>
-      </w:pPr>
+    </w:p>
+    <w:p>
+      <w:pPr>
+        <w:rPr>
+          <w:lang w:val="en-GB"/>
+        </w:rPr>
+      </w:pPr>
+      <w:r>
+        <w:rPr>
+          <w:lang w:val="en-GB"/>
+        </w:rPr>
+        <w:t>The main database that we</w:t>
+      </w:r>
+      <w:r>
+        <w:rPr>
+          <w:lang w:val="en-GB"/>
+        </w:rPr>
+        <w:t xml:space="preserve"> are using is simple folder, with its subfolders, divided in categories, </w:t>
+      </w:r>
+      <w:r>
+        <w:rPr>
+          <w:lang w:val="en-GB"/>
+        </w:rPr>
+        <w:t xml:space="preserve">filled with audio file samples. </w:t>
+      </w:r>
+      <w:r>
+        <w:rPr>
+          <w:lang w:val="en-GB"/>
+        </w:rPr>
+        <w:t>Using this base of samples, we can build complex audio files.</w:t>
+      </w:r>
+    </w:p>
+    <w:p>
+      <w:pPr>
+        <w:jc w:val="center"/>
+      </w:pPr>
+      <w:r>
+        <w:object w:dxaOrig="6029" w:dyaOrig="4024">
+          <v:shape id="_x0000_i1031" type="#_x0000_t75" style="width:301.5pt;height:201pt" o:ole="">
+            <v:imagedata r:id="rId12" o:title=""/>
+          </v:shape>
+          <o:OLEObject Type="Embed" ProgID="Visio.Drawing.15" ShapeID="_x0000_i1031" DrawAspect="Content" ObjectID="_1536531960" r:id="rId13"/>
+        </w:object>
+      </w:r>
+    </w:p>
+    <w:p>
+      <w:pPr>
+        <w:pStyle w:val="Heading4"/>
+        <w:jc w:val="center"/>
+        <w:rPr>
+          <w:lang w:val="en-GB"/>
+        </w:rPr>
+      </w:pPr>
+      <w:r>
+        <w:rPr>
+          <w:lang w:val="en-GB"/>
+        </w:rPr>
+        <w:t xml:space="preserve">Simple </w:t>
+      </w:r>
+      <w:r>
+        <w:rPr>
+          <w:lang w:val="en-GB"/>
+        </w:rPr>
+        <w:t>data flow chart</w:t>
+      </w:r>
+    </w:p>
+    <w:p>
+      <w:pPr>
+        <w:rPr>
+          <w:lang w:val="en-GB"/>
+        </w:rPr>
+      </w:pPr>
+    </w:p>
+    <w:p>
+      <w:pPr>
+        <w:rPr>
+          <w:lang w:val="en-GB"/>
+        </w:rPr>
+      </w:pPr>
+      <w:r>
+        <w:rPr>
+          <w:lang w:val="en-GB"/>
+        </w:rPr>
+        <w:t xml:space="preserve">This kind of data organisation is good because we can easily add data, no matter which format, type, size, name or anything else is: if format is supported, we can add it. </w:t>
+      </w:r>
+      <w:r>
+        <w:rPr>
+          <w:lang w:val="en-GB"/>
+        </w:rPr>
+        <w:t xml:space="preserve">If we had a different kind of database, it would be tough to maintain such amount of data, and that would influence the </w:t>
+      </w:r>
+      <w:r>
+        <w:rPr>
+          <w:lang w:val="en-GB"/>
+        </w:rPr>
+        <w:t>performance.</w:t>
+      </w:r>
     </w:p>
     <w:p>
       <w:pPr>
         <w:pStyle w:val="Heading1"/>
         <w:rPr>
-          <w:lang w:val="sr-Latn-RS"/>
-        </w:rPr>
-      </w:pPr>
-      <w:bookmarkStart w:id="3" w:name="_Toc462693568"/>
-      <w:r>
-        <w:rPr>
-          <w:lang w:val="sr-Latn-RS"/>
-        </w:rPr>
-        <w:t xml:space="preserve">Data </w:t>
-      </w:r>
-      <w:proofErr w:type="spellStart"/>
-      <w:r>
-        <w:rPr>
-          <w:lang w:val="sr-Latn-RS"/>
-        </w:rPr>
-        <w:t>design</w:t>
+          <w:lang w:val="en-GB"/>
+        </w:rPr>
+      </w:pPr>
+      <w:bookmarkStart w:id="3" w:name="_Toc462693569"/>
+      <w:r>
+        <w:rPr>
+          <w:lang w:val="en-GB"/>
+        </w:rPr>
+        <w:t>Business</w:t>
+      </w:r>
+      <w:r>
+        <w:rPr>
+          <w:lang w:val="en-GB"/>
+        </w:rPr>
+        <w:t xml:space="preserve"> rules</w:t>
       </w:r>
       <w:bookmarkEnd w:id="3"/>
-      <w:proofErr w:type="spellEnd"/>
-    </w:p>
-    <w:p>
-      <w:pPr>
-        <w:rPr>
-          <w:lang w:val="sr-Latn-RS"/>
-        </w:rPr>
-      </w:pPr>
+    </w:p>
+    <w:p>
+      <w:pPr>
+        <w:rPr>
+          <w:lang w:val="en-GB"/>
+        </w:rPr>
+      </w:pPr>
+      <w:r>
+        <w:rPr>
+          <w:lang w:val="en-GB"/>
+        </w:rPr>
+        <w:t xml:space="preserve">We had no special kind of business rules, but only thing we needed to follow is for code to be open, free to use, distribute and contribute. In that way we can rest assure that app is going to grow and become even more powerful and reliable. </w:t>
+      </w:r>
+      <w:bookmarkStart w:id="4" w:name="_GoBack"/>
+      <w:bookmarkEnd w:id="4"/>
     </w:p>
     <w:p>
       <w:pPr>
         <w:pStyle w:val="Heading1"/>
         <w:rPr>
-          <w:lang w:val="sr-Latn-RS"/>
-        </w:rPr>
-      </w:pPr>
-      <w:bookmarkStart w:id="4" w:name="_Toc462693569"/>
-      <w:proofErr w:type="spellStart"/>
-      <w:r>
-        <w:rPr>
-          <w:lang w:val="sr-Latn-RS"/>
-        </w:rPr>
-        <w:t>B</w:t>
-      </w:r>
-      <w:r>
-        <w:rPr>
-          <w:lang w:val="sr-Latn-RS"/>
-        </w:rPr>
-        <w:t>usiness</w:t>
-      </w:r>
-      <w:proofErr w:type="spellEnd"/>
-      <w:r>
-        <w:rPr>
-          <w:lang w:val="sr-Latn-RS"/>
-        </w:rPr>
-        <w:t xml:space="preserve"> </w:t>
-      </w:r>
-      <w:proofErr w:type="spellStart"/>
-      <w:r>
-        <w:rPr>
-          <w:lang w:val="sr-Latn-RS"/>
-        </w:rPr>
-        <w:t>rules</w:t>
-      </w:r>
-      <w:bookmarkEnd w:id="4"/>
-      <w:proofErr w:type="spellEnd"/>
-    </w:p>
-    <w:p>
-      <w:pPr>
-        <w:rPr>
-          <w:lang w:val="sr-Latn-RS"/>
+          <w:lang w:val="en-GB"/>
+        </w:rPr>
+      </w:pPr>
+      <w:bookmarkStart w:id="5" w:name="_Toc462693570"/>
+      <w:r>
+        <w:rPr>
+          <w:lang w:val="en-GB"/>
+        </w:rPr>
+        <w:t>User interface</w:t>
+      </w:r>
+      <w:bookmarkEnd w:id="5"/>
+    </w:p>
+    <w:p>
+      <w:pPr>
+        <w:rPr>
+          <w:lang w:val="en-GB"/>
         </w:rPr>
       </w:pPr>
     </w:p>
@@ -2224,38 +3000,20 @@
       <w:pPr>
         <w:pStyle w:val="Heading1"/>
         <w:rPr>
-          <w:lang w:val="sr-Latn-RS"/>
-        </w:rPr>
-      </w:pPr>
-      <w:bookmarkStart w:id="5" w:name="_Toc462693570"/>
-      <w:proofErr w:type="spellStart"/>
-      <w:r>
-        <w:rPr>
-          <w:lang w:val="sr-Latn-RS"/>
-        </w:rPr>
-        <w:t>User</w:t>
-      </w:r>
-      <w:proofErr w:type="spellEnd"/>
-      <w:r>
-        <w:rPr>
-          <w:lang w:val="sr-Latn-RS"/>
-        </w:rPr>
-        <w:t xml:space="preserve"> </w:t>
-      </w:r>
-      <w:proofErr w:type="spellStart"/>
-      <w:r>
-        <w:rPr>
-          <w:lang w:val="sr-Latn-RS"/>
-        </w:rPr>
-        <w:t>interface</w:t>
-      </w:r>
-      <w:bookmarkEnd w:id="5"/>
-      <w:proofErr w:type="spellEnd"/>
-    </w:p>
-    <w:p>
-      <w:pPr>
-        <w:rPr>
-          <w:lang w:val="sr-Latn-RS"/>
+          <w:lang w:val="en-GB"/>
+        </w:rPr>
+      </w:pPr>
+      <w:r>
+        <w:rPr>
+          <w:lang w:val="en-GB"/>
+        </w:rPr>
+        <w:t>Input/output</w:t>
+      </w:r>
+    </w:p>
+    <w:p>
+      <w:pPr>
+        <w:rPr>
+          <w:lang w:val="en-GB"/>
         </w:rPr>
       </w:pPr>
     </w:p>
@@ -2263,30 +3021,22 @@
       <w:pPr>
         <w:pStyle w:val="Heading1"/>
         <w:rPr>
-          <w:lang w:val="sr-Latn-RS"/>
-        </w:rPr>
-      </w:pPr>
-      <w:bookmarkStart w:id="6" w:name="_Toc462693571"/>
-      <w:r>
-        <w:rPr>
-          <w:lang w:val="sr-Latn-RS"/>
-        </w:rPr>
-        <w:t>Input/</w:t>
-      </w:r>
-      <w:proofErr w:type="spellStart"/>
-      <w:r>
-        <w:rPr>
-          <w:lang w:val="sr-Latn-RS"/>
-        </w:rPr>
-        <w:t>Output</w:t>
+          <w:lang w:val="en-GB"/>
+        </w:rPr>
+      </w:pPr>
+      <w:bookmarkStart w:id="6" w:name="_Toc462693572"/>
+      <w:r>
+        <w:rPr>
+          <w:lang w:val="en-GB"/>
+        </w:rPr>
+        <w:t>Resource management</w:t>
       </w:r>
       <w:bookmarkEnd w:id="6"/>
-      <w:proofErr w:type="spellEnd"/>
-    </w:p>
-    <w:p>
-      <w:pPr>
-        <w:rPr>
-          <w:lang w:val="sr-Latn-RS"/>
+    </w:p>
+    <w:p>
+      <w:pPr>
+        <w:rPr>
+          <w:lang w:val="en-GB"/>
         </w:rPr>
       </w:pPr>
     </w:p>
@@ -2294,38 +3044,22 @@
       <w:pPr>
         <w:pStyle w:val="Heading1"/>
         <w:rPr>
-          <w:lang w:val="sr-Latn-RS"/>
-        </w:rPr>
-      </w:pPr>
-      <w:bookmarkStart w:id="7" w:name="_Toc462693572"/>
-      <w:proofErr w:type="spellStart"/>
-      <w:r>
-        <w:rPr>
-          <w:lang w:val="sr-Latn-RS"/>
-        </w:rPr>
-        <w:t>Resource</w:t>
-      </w:r>
-      <w:proofErr w:type="spellEnd"/>
-      <w:r>
-        <w:rPr>
-          <w:lang w:val="sr-Latn-RS"/>
-        </w:rPr>
-        <w:t xml:space="preserve"> </w:t>
-      </w:r>
-      <w:proofErr w:type="spellStart"/>
-      <w:r>
-        <w:rPr>
-          <w:lang w:val="sr-Latn-RS"/>
-        </w:rPr>
-        <w:t>management</w:t>
+          <w:lang w:val="en-GB"/>
+        </w:rPr>
+      </w:pPr>
+      <w:bookmarkStart w:id="7" w:name="_Toc462693573"/>
+      <w:r>
+        <w:rPr>
+          <w:lang w:val="en-GB"/>
+        </w:rPr>
+        <w:t>Safety and performance</w:t>
       </w:r>
       <w:bookmarkEnd w:id="7"/>
-      <w:proofErr w:type="spellEnd"/>
-    </w:p>
-    <w:p>
-      <w:pPr>
-        <w:rPr>
-          <w:lang w:val="sr-Latn-RS"/>
+    </w:p>
+    <w:p>
+      <w:pPr>
+        <w:rPr>
+          <w:lang w:val="en-GB"/>
         </w:rPr>
       </w:pPr>
     </w:p>
@@ -2333,52 +3067,28 @@
       <w:pPr>
         <w:pStyle w:val="Heading1"/>
         <w:rPr>
-          <w:lang w:val="sr-Latn-RS"/>
-        </w:rPr>
-      </w:pPr>
-      <w:bookmarkStart w:id="8" w:name="_Toc462693573"/>
-      <w:proofErr w:type="spellStart"/>
-      <w:r>
-        <w:rPr>
-          <w:lang w:val="sr-Latn-RS"/>
-        </w:rPr>
-        <w:t>Safety</w:t>
-      </w:r>
-      <w:proofErr w:type="spellEnd"/>
-      <w:r>
-        <w:rPr>
-          <w:lang w:val="sr-Latn-RS"/>
-        </w:rPr>
-        <w:t xml:space="preserve"> </w:t>
-      </w:r>
-      <w:proofErr w:type="spellStart"/>
-      <w:r>
-        <w:rPr>
-          <w:lang w:val="sr-Latn-RS"/>
-        </w:rPr>
-        <w:t>and</w:t>
-      </w:r>
-      <w:proofErr w:type="spellEnd"/>
-      <w:r>
-        <w:rPr>
-          <w:lang w:val="sr-Latn-RS"/>
-        </w:rPr>
-        <w:t xml:space="preserve"> </w:t>
-      </w:r>
-      <w:proofErr w:type="spellStart"/>
-      <w:r>
-        <w:rPr>
-          <w:lang w:val="sr-Latn-RS"/>
-        </w:rPr>
-        <w:t>performance</w:t>
+          <w:lang w:val="en-GB"/>
+        </w:rPr>
+      </w:pPr>
+      <w:bookmarkStart w:id="8" w:name="_Toc462693574"/>
+      <w:r>
+        <w:rPr>
+          <w:lang w:val="en-GB"/>
+        </w:rPr>
+        <w:t>Scalability</w:t>
+      </w:r>
+      <w:r>
+        <w:rPr>
+          <w:lang w:val="en-GB"/>
+        </w:rPr>
+        <w:t xml:space="preserve"> and interoperability</w:t>
       </w:r>
       <w:bookmarkEnd w:id="8"/>
-      <w:proofErr w:type="spellEnd"/>
-    </w:p>
-    <w:p>
-      <w:pPr>
-        <w:rPr>
-          <w:lang w:val="sr-Latn-RS"/>
+    </w:p>
+    <w:p>
+      <w:pPr>
+        <w:rPr>
+          <w:lang w:val="en-GB"/>
         </w:rPr>
       </w:pPr>
     </w:p>
@@ -2386,52 +3096,23 @@
       <w:pPr>
         <w:pStyle w:val="Heading1"/>
         <w:rPr>
-          <w:lang w:val="sr-Latn-RS"/>
-        </w:rPr>
-      </w:pPr>
-      <w:bookmarkStart w:id="9" w:name="_Toc462693574"/>
-      <w:proofErr w:type="spellStart"/>
-      <w:r>
-        <w:rPr>
-          <w:lang w:val="sr-Latn-RS"/>
-        </w:rPr>
-        <w:t>Scalability</w:t>
-      </w:r>
-      <w:proofErr w:type="spellEnd"/>
-      <w:r>
-        <w:rPr>
-          <w:lang w:val="sr-Latn-RS"/>
-        </w:rPr>
-        <w:t xml:space="preserve"> </w:t>
-      </w:r>
-      <w:proofErr w:type="spellStart"/>
-      <w:r>
-        <w:rPr>
-          <w:lang w:val="sr-Latn-RS"/>
-        </w:rPr>
-        <w:t>and</w:t>
-      </w:r>
-      <w:proofErr w:type="spellEnd"/>
-      <w:r>
-        <w:rPr>
-          <w:lang w:val="sr-Latn-RS"/>
-        </w:rPr>
-        <w:t xml:space="preserve"> </w:t>
-      </w:r>
-      <w:proofErr w:type="spellStart"/>
-      <w:r>
-        <w:rPr>
-          <w:lang w:val="sr-Latn-RS"/>
-        </w:rPr>
-        <w:t>interoperability</w:t>
+          <w:lang w:val="en-GB"/>
+        </w:rPr>
+      </w:pPr>
+      <w:bookmarkStart w:id="9" w:name="_Toc462693575"/>
+      <w:r>
+        <w:rPr>
+          <w:lang w:val="en-GB"/>
+        </w:rPr>
+        <w:lastRenderedPageBreak/>
+        <w:t>Localization/internationalisation</w:t>
       </w:r>
       <w:bookmarkEnd w:id="9"/>
-      <w:proofErr w:type="spellEnd"/>
-    </w:p>
-    <w:p>
-      <w:pPr>
-        <w:rPr>
-          <w:lang w:val="sr-Latn-RS"/>
+    </w:p>
+    <w:p>
+      <w:pPr>
+        <w:rPr>
+          <w:lang w:val="en-GB"/>
         </w:rPr>
       </w:pPr>
     </w:p>
@@ -2439,163 +3120,72 @@
       <w:pPr>
         <w:pStyle w:val="Heading1"/>
         <w:rPr>
-          <w:lang w:val="sr-Latn-RS"/>
-        </w:rPr>
-      </w:pPr>
-      <w:bookmarkStart w:id="10" w:name="_Toc462693575"/>
-      <w:proofErr w:type="spellStart"/>
-      <w:r>
-        <w:rPr>
-          <w:lang w:val="sr-Latn-RS"/>
-        </w:rPr>
-        <w:t>Localization</w:t>
-      </w:r>
-      <w:proofErr w:type="spellEnd"/>
-      <w:r>
-        <w:rPr>
-          <w:lang w:val="sr-Latn-RS"/>
-        </w:rPr>
-        <w:t>/</w:t>
-      </w:r>
-      <w:proofErr w:type="spellStart"/>
-      <w:r>
-        <w:rPr>
-          <w:lang w:val="sr-Latn-RS"/>
-        </w:rPr>
-        <w:t>internationalisation</w:t>
+          <w:lang w:val="en-GB"/>
+        </w:rPr>
+      </w:pPr>
+      <w:bookmarkStart w:id="10" w:name="_Toc462693576"/>
+      <w:r>
+        <w:rPr>
+          <w:lang w:val="en-GB"/>
+        </w:rPr>
+        <w:t xml:space="preserve">Error management and </w:t>
+      </w:r>
+      <w:r>
+        <w:rPr>
+          <w:lang w:val="en-GB"/>
+        </w:rPr>
+        <w:t>stability</w:t>
       </w:r>
       <w:bookmarkEnd w:id="10"/>
-      <w:proofErr w:type="spellEnd"/>
-    </w:p>
-    <w:p>
-      <w:pPr>
-        <w:rPr>
-          <w:lang w:val="sr-Latn-RS"/>
+    </w:p>
+    <w:p>
+      <w:pPr>
+        <w:rPr>
+          <w:lang w:val="en-GB"/>
         </w:rPr>
       </w:pPr>
     </w:p>
     <w:p>
       <w:pPr>
         <w:pStyle w:val="Heading1"/>
-      </w:pPr>
-      <w:bookmarkStart w:id="11" w:name="_Toc462693576"/>
-      <w:proofErr w:type="spellStart"/>
-      <w:r>
-        <w:rPr>
-          <w:lang w:val="sr-Latn-RS"/>
-        </w:rPr>
-        <w:t>Error</w:t>
-      </w:r>
-      <w:proofErr w:type="spellEnd"/>
-      <w:r>
-        <w:rPr>
-          <w:lang w:val="sr-Latn-RS"/>
-        </w:rPr>
-        <w:t xml:space="preserve"> </w:t>
-      </w:r>
-      <w:proofErr w:type="spellStart"/>
-      <w:r>
-        <w:rPr>
-          <w:lang w:val="sr-Latn-RS"/>
-        </w:rPr>
-        <w:t>management</w:t>
-      </w:r>
-      <w:proofErr w:type="spellEnd"/>
-      <w:r>
-        <w:rPr>
-          <w:lang w:val="sr-Latn-RS"/>
-        </w:rPr>
-        <w:t xml:space="preserve"> </w:t>
-      </w:r>
-      <w:proofErr w:type="spellStart"/>
-      <w:r>
-        <w:rPr>
-          <w:lang w:val="sr-Latn-RS"/>
-        </w:rPr>
-        <w:t>and</w:t>
-      </w:r>
-      <w:proofErr w:type="spellEnd"/>
-      <w:r>
-        <w:rPr>
-          <w:lang w:val="sr-Latn-RS"/>
-        </w:rPr>
-        <w:t xml:space="preserve"> </w:t>
-      </w:r>
-      <w:proofErr w:type="spellStart"/>
-      <w:r>
-        <w:rPr>
-          <w:lang w:val="sr-Latn-RS"/>
-        </w:rPr>
-        <w:t>stability</w:t>
+        <w:rPr>
+          <w:lang w:val="en-GB"/>
+        </w:rPr>
+      </w:pPr>
+      <w:bookmarkStart w:id="11" w:name="_Toc462693577"/>
+      <w:r>
+        <w:rPr>
+          <w:lang w:val="en-GB"/>
+        </w:rPr>
+        <w:t>Architecture feasibility</w:t>
       </w:r>
       <w:bookmarkEnd w:id="11"/>
-      <w:proofErr w:type="spellEnd"/>
-    </w:p>
-    <w:p/>
+    </w:p>
+    <w:p>
+      <w:pPr>
+        <w:rPr>
+          <w:lang w:val="en-GB"/>
+        </w:rPr>
+      </w:pPr>
+    </w:p>
     <w:p>
       <w:pPr>
         <w:pStyle w:val="Heading1"/>
         <w:rPr>
-          <w:lang w:val="sr-Latn-RS"/>
-        </w:rPr>
-      </w:pPr>
-      <w:bookmarkStart w:id="12" w:name="_Toc462693577"/>
-      <w:r>
-        <w:rPr>
-          <w:lang w:val="sr-Latn-RS"/>
-        </w:rPr>
-        <w:t xml:space="preserve">Architecture </w:t>
-      </w:r>
-      <w:proofErr w:type="spellStart"/>
-      <w:r>
-        <w:rPr>
-          <w:lang w:val="sr-Latn-RS"/>
-        </w:rPr>
-        <w:t>feasibility</w:t>
+          <w:lang w:val="en-GB"/>
+        </w:rPr>
+      </w:pPr>
+      <w:bookmarkStart w:id="12" w:name="_Toc462693578"/>
+      <w:r>
+        <w:rPr>
+          <w:lang w:val="en-GB"/>
+        </w:rPr>
+        <w:t>Changing strategy</w:t>
       </w:r>
       <w:bookmarkEnd w:id="12"/>
-      <w:proofErr w:type="spellEnd"/>
-    </w:p>
-    <w:p>
-      <w:pPr>
-        <w:rPr>
-          <w:lang w:val="sr-Latn-RS"/>
-        </w:rPr>
-      </w:pPr>
-    </w:p>
-    <w:p>
-      <w:pPr>
-        <w:pStyle w:val="Heading1"/>
-        <w:rPr>
-          <w:lang w:val="sr-Latn-RS"/>
-        </w:rPr>
-      </w:pPr>
-      <w:bookmarkStart w:id="13" w:name="_Toc462693578"/>
-      <w:proofErr w:type="spellStart"/>
-      <w:r>
-        <w:rPr>
-          <w:lang w:val="sr-Latn-RS"/>
-        </w:rPr>
-        <w:t>Changing</w:t>
-      </w:r>
-      <w:proofErr w:type="spellEnd"/>
-      <w:r>
-        <w:rPr>
-          <w:lang w:val="sr-Latn-RS"/>
-        </w:rPr>
-        <w:t xml:space="preserve"> </w:t>
-      </w:r>
-      <w:proofErr w:type="spellStart"/>
-      <w:r>
-        <w:rPr>
-          <w:lang w:val="sr-Latn-RS"/>
-        </w:rPr>
-        <w:t>strategy</w:t>
-      </w:r>
-      <w:bookmarkEnd w:id="13"/>
-      <w:proofErr w:type="spellEnd"/>
     </w:p>
     <w:sectPr>
+      <w:footerReference w:type="default" r:id="rId14"/>
       <w:pgSz w:w="12240" w:h="15840"/>
       <w:pgMar w:top="1440" w:right="1440" w:bottom="1440" w:left="1440" w:header="708" w:footer="708" w:gutter="0"/>
       <w:pgNumType w:start="0"/>
@@ -2605,6 +3195,233 @@
     </w:sectPr>
   </w:body>
 </w:document>
+</file>
+
+<file path=word/endnotes.xml><?xml version="1.0" encoding="utf-8"?>
+<w:endnotes xmlns:wpc="http://schemas.microsoft.com/office/word/2010/wordprocessingCanvas" xmlns:cx="http://schemas.microsoft.com/office/drawing/2014/chartex" xmlns:cx1="http://schemas.microsoft.com/office/drawing/2015/9/8/chartex" xmlns:cx2="http://schemas.microsoft.com/office/drawing/2015/10/21/chartex" xmlns:mc="http://schemas.openxmlformats.org/markup-compatibility/2006" xmlns:o="urn:schemas-microsoft-com:office:office" xmlns:r="http://schemas.openxmlformats.org/officeDocument/2006/relationships" xmlns:m="http://schemas.openxmlformats.org/officeDocument/2006/math" xmlns:v="urn:schemas-microsoft-com:vml" xmlns:wp14="http://schemas.microsoft.com/office/word/2010/wordprocessingDrawing" xmlns:wp="http://schemas.openxmlformats.org/drawingml/2006/wordprocessingDrawing" xmlns:w10="urn:schemas-microsoft-com:office:word" xmlns:w="http://schemas.openxmlformats.org/wordprocessingml/2006/main" xmlns:w14="http://schemas.microsoft.com/office/word/2010/wordml" xmlns:w15="http://schemas.microsoft.com/office/word/2012/wordml" xmlns:w16se="http://schemas.microsoft.com/office/word/2015/wordml/symex" xmlns:wpg="http://schemas.microsoft.com/office/word/2010/wordprocessingGroup" xmlns:wpi="http://schemas.microsoft.com/office/word/2010/wordprocessingInk" xmlns:wne="http://schemas.microsoft.com/office/word/2006/wordml" xmlns:wps="http://schemas.microsoft.com/office/word/2010/wordprocessingShape" mc:Ignorable="w14 w15 w16se wp14">
+  <w:endnote w:type="separator" w:id="-1">
+    <w:p>
+      <w:pPr>
+        <w:spacing w:after="0" w:line="240" w:lineRule="auto"/>
+      </w:pPr>
+      <w:r>
+        <w:separator/>
+      </w:r>
+    </w:p>
+  </w:endnote>
+  <w:endnote w:type="continuationSeparator" w:id="0">
+    <w:p>
+      <w:pPr>
+        <w:spacing w:after="0" w:line="240" w:lineRule="auto"/>
+      </w:pPr>
+      <w:r>
+        <w:continuationSeparator/>
+      </w:r>
+    </w:p>
+  </w:endnote>
+</w:endnotes>
+</file>
+
+<file path=word/footer1.xml><?xml version="1.0" encoding="utf-8"?>
+<w:ftr xmlns:wpc="http://schemas.microsoft.com/office/word/2010/wordprocessingCanvas" xmlns:cx="http://schemas.microsoft.com/office/drawing/2014/chartex" xmlns:cx1="http://schemas.microsoft.com/office/drawing/2015/9/8/chartex" xmlns:cx2="http://schemas.microsoft.com/office/drawing/2015/10/21/chartex" xmlns:mc="http://schemas.openxmlformats.org/markup-compatibility/2006" xmlns:o="urn:schemas-microsoft-com:office:office" xmlns:r="http://schemas.openxmlformats.org/officeDocument/2006/relationships" xmlns:m="http://schemas.openxmlformats.org/officeDocument/2006/math" xmlns:v="urn:schemas-microsoft-com:vml" xmlns:wp14="http://schemas.microsoft.com/office/word/2010/wordprocessingDrawing" xmlns:wp="http://schemas.openxmlformats.org/drawingml/2006/wordprocessingDrawing" xmlns:w10="urn:schemas-microsoft-com:office:word" xmlns:w="http://schemas.openxmlformats.org/wordprocessingml/2006/main" xmlns:w14="http://schemas.microsoft.com/office/word/2010/wordml" xmlns:w15="http://schemas.microsoft.com/office/word/2012/wordml" xmlns:w16se="http://schemas.microsoft.com/office/word/2015/wordml/symex" xmlns:wpg="http://schemas.microsoft.com/office/word/2010/wordprocessingGroup" xmlns:wpi="http://schemas.microsoft.com/office/word/2010/wordprocessingInk" xmlns:wne="http://schemas.microsoft.com/office/word/2006/wordml" xmlns:wps="http://schemas.microsoft.com/office/word/2010/wordprocessingShape" mc:Ignorable="w14 w15 w16se wp14">
+  <w:tbl>
+    <w:tblPr>
+      <w:tblW w:w="5000" w:type="pct"/>
+      <w:jc w:val="center"/>
+      <w:tblCellMar>
+        <w:top w:w="144" w:type="dxa"/>
+        <w:left w:w="115" w:type="dxa"/>
+        <w:bottom w:w="144" w:type="dxa"/>
+        <w:right w:w="115" w:type="dxa"/>
+      </w:tblCellMar>
+      <w:tblLook w:val="04A0" w:firstRow="1" w:lastRow="0" w:firstColumn="1" w:lastColumn="0" w:noHBand="0" w:noVBand="1"/>
+    </w:tblPr>
+    <w:tblGrid>
+      <w:gridCol w:w="4686"/>
+      <w:gridCol w:w="4674"/>
+    </w:tblGrid>
+    <w:tr>
+      <w:trPr>
+        <w:trHeight w:hRule="exact" w:val="115"/>
+        <w:jc w:val="center"/>
+      </w:trPr>
+      <w:tc>
+        <w:tcPr>
+          <w:tcW w:w="4686" w:type="dxa"/>
+          <w:shd w:val="clear" w:color="auto" w:fill="5B9BD5" w:themeFill="accent1"/>
+          <w:tcMar>
+            <w:top w:w="0" w:type="dxa"/>
+            <w:bottom w:w="0" w:type="dxa"/>
+          </w:tcMar>
+        </w:tcPr>
+        <w:p>
+          <w:pPr>
+            <w:pStyle w:val="Header"/>
+            <w:tabs>
+              <w:tab w:val="clear" w:pos="4680"/>
+              <w:tab w:val="clear" w:pos="9360"/>
+            </w:tabs>
+            <w:rPr>
+              <w:caps/>
+              <w:sz w:val="18"/>
+            </w:rPr>
+          </w:pPr>
+        </w:p>
+      </w:tc>
+      <w:tc>
+        <w:tcPr>
+          <w:tcW w:w="4674" w:type="dxa"/>
+          <w:shd w:val="clear" w:color="auto" w:fill="5B9BD5" w:themeFill="accent1"/>
+          <w:tcMar>
+            <w:top w:w="0" w:type="dxa"/>
+            <w:bottom w:w="0" w:type="dxa"/>
+          </w:tcMar>
+        </w:tcPr>
+        <w:p>
+          <w:pPr>
+            <w:pStyle w:val="Header"/>
+            <w:tabs>
+              <w:tab w:val="clear" w:pos="4680"/>
+              <w:tab w:val="clear" w:pos="9360"/>
+            </w:tabs>
+            <w:jc w:val="right"/>
+            <w:rPr>
+              <w:caps/>
+              <w:sz w:val="18"/>
+            </w:rPr>
+          </w:pPr>
+        </w:p>
+      </w:tc>
+    </w:tr>
+    <w:tr>
+      <w:trPr>
+        <w:jc w:val="center"/>
+      </w:trPr>
+      <w:tc>
+        <w:tcPr>
+          <w:tcW w:w="4686" w:type="dxa"/>
+          <w:shd w:val="clear" w:color="auto" w:fill="auto"/>
+          <w:vAlign w:val="center"/>
+        </w:tcPr>
+        <w:p>
+          <w:pPr>
+            <w:pStyle w:val="Footer"/>
+            <w:tabs>
+              <w:tab w:val="clear" w:pos="4680"/>
+              <w:tab w:val="clear" w:pos="9360"/>
+            </w:tabs>
+            <w:rPr>
+              <w:caps/>
+              <w:color w:val="808080" w:themeColor="background1" w:themeShade="80"/>
+              <w:sz w:val="18"/>
+              <w:szCs w:val="18"/>
+            </w:rPr>
+          </w:pPr>
+        </w:p>
+      </w:tc>
+      <w:tc>
+        <w:tcPr>
+          <w:tcW w:w="4674" w:type="dxa"/>
+          <w:shd w:val="clear" w:color="auto" w:fill="auto"/>
+          <w:vAlign w:val="center"/>
+        </w:tcPr>
+        <w:p>
+          <w:pPr>
+            <w:pStyle w:val="Footer"/>
+            <w:tabs>
+              <w:tab w:val="clear" w:pos="4680"/>
+              <w:tab w:val="clear" w:pos="9360"/>
+            </w:tabs>
+            <w:jc w:val="right"/>
+            <w:rPr>
+              <w:caps/>
+              <w:color w:val="808080" w:themeColor="background1" w:themeShade="80"/>
+              <w:sz w:val="18"/>
+              <w:szCs w:val="18"/>
+            </w:rPr>
+          </w:pPr>
+          <w:r>
+            <w:rPr>
+              <w:caps/>
+              <w:color w:val="808080" w:themeColor="background1" w:themeShade="80"/>
+              <w:sz w:val="18"/>
+              <w:szCs w:val="18"/>
+            </w:rPr>
+            <w:fldChar w:fldCharType="begin"/>
+          </w:r>
+          <w:r>
+            <w:rPr>
+              <w:caps/>
+              <w:color w:val="808080" w:themeColor="background1" w:themeShade="80"/>
+              <w:sz w:val="18"/>
+              <w:szCs w:val="18"/>
+            </w:rPr>
+            <w:instrText xml:space="preserve"> PAGE   \* MERGEFORMAT </w:instrText>
+          </w:r>
+          <w:r>
+            <w:rPr>
+              <w:caps/>
+              <w:color w:val="808080" w:themeColor="background1" w:themeShade="80"/>
+              <w:sz w:val="18"/>
+              <w:szCs w:val="18"/>
+            </w:rPr>
+            <w:fldChar w:fldCharType="separate"/>
+          </w:r>
+          <w:r>
+            <w:rPr>
+              <w:caps/>
+              <w:noProof/>
+              <w:color w:val="808080" w:themeColor="background1" w:themeShade="80"/>
+              <w:sz w:val="18"/>
+              <w:szCs w:val="18"/>
+            </w:rPr>
+            <w:t>4</w:t>
+          </w:r>
+          <w:r>
+            <w:rPr>
+              <w:caps/>
+              <w:noProof/>
+              <w:color w:val="808080" w:themeColor="background1" w:themeShade="80"/>
+              <w:sz w:val="18"/>
+              <w:szCs w:val="18"/>
+            </w:rPr>
+            <w:fldChar w:fldCharType="end"/>
+          </w:r>
+        </w:p>
+      </w:tc>
+    </w:tr>
+  </w:tbl>
+  <w:p>
+    <w:pPr>
+      <w:pStyle w:val="Footer"/>
+    </w:pPr>
+  </w:p>
+</w:ftr>
+</file>
+
+<file path=word/footnotes.xml><?xml version="1.0" encoding="utf-8"?>
+<w:footnotes xmlns:wpc="http://schemas.microsoft.com/office/word/2010/wordprocessingCanvas" xmlns:cx="http://schemas.microsoft.com/office/drawing/2014/chartex" xmlns:cx1="http://schemas.microsoft.com/office/drawing/2015/9/8/chartex" xmlns:cx2="http://schemas.microsoft.com/office/drawing/2015/10/21/chartex" xmlns:mc="http://schemas.openxmlformats.org/markup-compatibility/2006" xmlns:o="urn:schemas-microsoft-com:office:office" xmlns:r="http://schemas.openxmlformats.org/officeDocument/2006/relationships" xmlns:m="http://schemas.openxmlformats.org/officeDocument/2006/math" xmlns:v="urn:schemas-microsoft-com:vml" xmlns:wp14="http://schemas.microsoft.com/office/word/2010/wordprocessingDrawing" xmlns:wp="http://schemas.openxmlformats.org/drawingml/2006/wordprocessingDrawing" xmlns:w10="urn:schemas-microsoft-com:office:word" xmlns:w="http://schemas.openxmlformats.org/wordprocessingml/2006/main" xmlns:w14="http://schemas.microsoft.com/office/word/2010/wordml" xmlns:w15="http://schemas.microsoft.com/office/word/2012/wordml" xmlns:w16se="http://schemas.microsoft.com/office/word/2015/wordml/symex" xmlns:wpg="http://schemas.microsoft.com/office/word/2010/wordprocessingGroup" xmlns:wpi="http://schemas.microsoft.com/office/word/2010/wordprocessingInk" xmlns:wne="http://schemas.microsoft.com/office/word/2006/wordml" xmlns:wps="http://schemas.microsoft.com/office/word/2010/wordprocessingShape" mc:Ignorable="w14 w15 w16se wp14">
+  <w:footnote w:type="separator" w:id="-1">
+    <w:p>
+      <w:pPr>
+        <w:spacing w:after="0" w:line="240" w:lineRule="auto"/>
+      </w:pPr>
+      <w:r>
+        <w:separator/>
+      </w:r>
+    </w:p>
+  </w:footnote>
+  <w:footnote w:type="continuationSeparator" w:id="0">
+    <w:p>
+      <w:pPr>
+        <w:spacing w:after="0" w:line="240" w:lineRule="auto"/>
+      </w:pPr>
+      <w:r>
+        <w:continuationSeparator/>
+      </w:r>
+    </w:p>
+  </w:footnote>
+</w:footnotes>
 </file>
 
 <file path=word/styles.xml><?xml version="1.0" encoding="utf-8"?>
@@ -2730,6 +3547,7 @@
     <w:lsdException w:name="HTML Sample" w:semiHidden="1" w:unhideWhenUsed="1"/>
     <w:lsdException w:name="HTML Typewriter" w:semiHidden="1" w:unhideWhenUsed="1"/>
     <w:lsdException w:name="HTML Variable" w:semiHidden="1" w:unhideWhenUsed="1"/>
+    <w:lsdException w:name="Normal Table" w:semiHidden="1" w:unhideWhenUsed="1"/>
     <w:lsdException w:name="annotation subject" w:semiHidden="1" w:unhideWhenUsed="1"/>
     <w:lsdException w:name="No List" w:semiHidden="1" w:unhideWhenUsed="1"/>
     <w:lsdException w:name="Outline List 1" w:semiHidden="1" w:unhideWhenUsed="1"/>
@@ -2775,9 +3593,11 @@
     <w:lsdException w:name="Table Subtle 1" w:semiHidden="1" w:unhideWhenUsed="1"/>
     <w:lsdException w:name="Table Subtle 2" w:semiHidden="1" w:unhideWhenUsed="1"/>
     <w:lsdException w:name="Table Web 1" w:semiHidden="1" w:unhideWhenUsed="1"/>
+    <w:lsdException w:name="Table Web 2" w:semiHidden="1" w:unhideWhenUsed="1"/>
     <w:lsdException w:name="Table Web 3" w:semiHidden="1" w:unhideWhenUsed="1"/>
     <w:lsdException w:name="Balloon Text" w:semiHidden="1" w:unhideWhenUsed="1"/>
     <w:lsdException w:name="Table Grid" w:uiPriority="39"/>
+    <w:lsdException w:name="Table Theme" w:semiHidden="1" w:unhideWhenUsed="1"/>
     <w:lsdException w:name="Placeholder Text" w:semiHidden="1"/>
     <w:lsdException w:name="No Spacing" w:uiPriority="1" w:qFormat="1"/>
     <w:lsdException w:name="Light Shading" w:uiPriority="60"/>
@@ -3024,6 +3844,72 @@
       <w:szCs w:val="32"/>
     </w:rPr>
   </w:style>
+  <w:style w:type="paragraph" w:styleId="Heading2">
+    <w:name w:val="heading 2"/>
+    <w:basedOn w:val="Normal"/>
+    <w:next w:val="Normal"/>
+    <w:link w:val="Heading2Char"/>
+    <w:uiPriority w:val="9"/>
+    <w:unhideWhenUsed/>
+    <w:qFormat/>
+    <w:rsid w:val="007455FF"/>
+    <w:pPr>
+      <w:keepNext/>
+      <w:keepLines/>
+      <w:spacing w:before="40" w:after="0"/>
+      <w:outlineLvl w:val="1"/>
+    </w:pPr>
+    <w:rPr>
+      <w:rFonts w:asciiTheme="majorHAnsi" w:eastAsiaTheme="majorEastAsia" w:hAnsiTheme="majorHAnsi" w:cstheme="majorBidi"/>
+      <w:color w:val="2E74B5" w:themeColor="accent1" w:themeShade="BF"/>
+      <w:sz w:val="26"/>
+      <w:szCs w:val="26"/>
+    </w:rPr>
+  </w:style>
+  <w:style w:type="paragraph" w:styleId="Heading3">
+    <w:name w:val="heading 3"/>
+    <w:basedOn w:val="Normal"/>
+    <w:next w:val="Normal"/>
+    <w:link w:val="Heading3Char"/>
+    <w:uiPriority w:val="9"/>
+    <w:unhideWhenUsed/>
+    <w:qFormat/>
+    <w:rsid w:val="00ED52DE"/>
+    <w:pPr>
+      <w:keepNext/>
+      <w:keepLines/>
+      <w:spacing w:before="40" w:after="0"/>
+      <w:outlineLvl w:val="2"/>
+    </w:pPr>
+    <w:rPr>
+      <w:rFonts w:asciiTheme="majorHAnsi" w:eastAsiaTheme="majorEastAsia" w:hAnsiTheme="majorHAnsi" w:cstheme="majorBidi"/>
+      <w:color w:val="1F4D78" w:themeColor="accent1" w:themeShade="7F"/>
+      <w:sz w:val="24"/>
+      <w:szCs w:val="24"/>
+    </w:rPr>
+  </w:style>
+  <w:style w:type="paragraph" w:styleId="Heading4">
+    <w:name w:val="heading 4"/>
+    <w:basedOn w:val="Normal"/>
+    <w:next w:val="Normal"/>
+    <w:link w:val="Heading4Char"/>
+    <w:uiPriority w:val="9"/>
+    <w:unhideWhenUsed/>
+    <w:qFormat/>
+    <w:rsid w:val="001D5528"/>
+    <w:pPr>
+      <w:keepNext/>
+      <w:keepLines/>
+      <w:spacing w:before="40" w:after="0"/>
+      <w:outlineLvl w:val="3"/>
+    </w:pPr>
+    <w:rPr>
+      <w:rFonts w:asciiTheme="majorHAnsi" w:eastAsiaTheme="majorEastAsia" w:hAnsiTheme="majorHAnsi" w:cstheme="majorBidi"/>
+      <w:i/>
+      <w:iCs/>
+      <w:color w:val="2E74B5" w:themeColor="accent1" w:themeShade="BF"/>
+    </w:rPr>
+  </w:style>
   <w:style w:type="character" w:default="1" w:styleId="DefaultParagraphFont">
     <w:name w:val="Default Paragraph Font"/>
     <w:uiPriority w:val="1"/>
@@ -3126,6 +4012,98 @@
     <w:rPr>
       <w:color w:val="0563C1" w:themeColor="hyperlink"/>
       <w:u w:val="single"/>
+    </w:rPr>
+  </w:style>
+  <w:style w:type="paragraph" w:styleId="Header">
+    <w:name w:val="header"/>
+    <w:basedOn w:val="Normal"/>
+    <w:link w:val="HeaderChar"/>
+    <w:uiPriority w:val="99"/>
+    <w:unhideWhenUsed/>
+    <w:rsid w:val="00026331"/>
+    <w:pPr>
+      <w:tabs>
+        <w:tab w:val="center" w:pos="4680"/>
+        <w:tab w:val="right" w:pos="9360"/>
+      </w:tabs>
+      <w:spacing w:after="0" w:line="240" w:lineRule="auto"/>
+    </w:pPr>
+  </w:style>
+  <w:style w:type="character" w:customStyle="1" w:styleId="HeaderChar">
+    <w:name w:val="Header Char"/>
+    <w:basedOn w:val="DefaultParagraphFont"/>
+    <w:link w:val="Header"/>
+    <w:uiPriority w:val="99"/>
+    <w:rsid w:val="00026331"/>
+    <w:rPr>
+      <w:lang w:val="sr-Cyrl-RS"/>
+    </w:rPr>
+  </w:style>
+  <w:style w:type="paragraph" w:styleId="Footer">
+    <w:name w:val="footer"/>
+    <w:basedOn w:val="Normal"/>
+    <w:link w:val="FooterChar"/>
+    <w:uiPriority w:val="99"/>
+    <w:unhideWhenUsed/>
+    <w:rsid w:val="00026331"/>
+    <w:pPr>
+      <w:tabs>
+        <w:tab w:val="center" w:pos="4680"/>
+        <w:tab w:val="right" w:pos="9360"/>
+      </w:tabs>
+      <w:spacing w:after="0" w:line="240" w:lineRule="auto"/>
+    </w:pPr>
+  </w:style>
+  <w:style w:type="character" w:customStyle="1" w:styleId="FooterChar">
+    <w:name w:val="Footer Char"/>
+    <w:basedOn w:val="DefaultParagraphFont"/>
+    <w:link w:val="Footer"/>
+    <w:uiPriority w:val="99"/>
+    <w:rsid w:val="00026331"/>
+    <w:rPr>
+      <w:lang w:val="sr-Cyrl-RS"/>
+    </w:rPr>
+  </w:style>
+  <w:style w:type="character" w:customStyle="1" w:styleId="Heading2Char">
+    <w:name w:val="Heading 2 Char"/>
+    <w:basedOn w:val="DefaultParagraphFont"/>
+    <w:link w:val="Heading2"/>
+    <w:uiPriority w:val="9"/>
+    <w:rsid w:val="007455FF"/>
+    <w:rPr>
+      <w:rFonts w:asciiTheme="majorHAnsi" w:eastAsiaTheme="majorEastAsia" w:hAnsiTheme="majorHAnsi" w:cstheme="majorBidi"/>
+      <w:color w:val="2E74B5" w:themeColor="accent1" w:themeShade="BF"/>
+      <w:sz w:val="26"/>
+      <w:szCs w:val="26"/>
+      <w:lang w:val="sr-Cyrl-RS"/>
+    </w:rPr>
+  </w:style>
+  <w:style w:type="character" w:customStyle="1" w:styleId="Heading3Char">
+    <w:name w:val="Heading 3 Char"/>
+    <w:basedOn w:val="DefaultParagraphFont"/>
+    <w:link w:val="Heading3"/>
+    <w:uiPriority w:val="9"/>
+    <w:rsid w:val="00ED52DE"/>
+    <w:rPr>
+      <w:rFonts w:asciiTheme="majorHAnsi" w:eastAsiaTheme="majorEastAsia" w:hAnsiTheme="majorHAnsi" w:cstheme="majorBidi"/>
+      <w:color w:val="1F4D78" w:themeColor="accent1" w:themeShade="7F"/>
+      <w:sz w:val="24"/>
+      <w:szCs w:val="24"/>
+      <w:lang w:val="sr-Cyrl-RS"/>
+    </w:rPr>
+  </w:style>
+  <w:style w:type="character" w:customStyle="1" w:styleId="Heading4Char">
+    <w:name w:val="Heading 4 Char"/>
+    <w:basedOn w:val="DefaultParagraphFont"/>
+    <w:link w:val="Heading4"/>
+    <w:uiPriority w:val="9"/>
+    <w:rsid w:val="001D5528"/>
+    <w:rPr>
+      <w:rFonts w:asciiTheme="majorHAnsi" w:eastAsiaTheme="majorEastAsia" w:hAnsiTheme="majorHAnsi" w:cstheme="majorBidi"/>
+      <w:i/>
+      <w:iCs/>
+      <w:color w:val="2E74B5" w:themeColor="accent1" w:themeShade="BF"/>
+      <w:lang w:val="sr-Cyrl-RS"/>
     </w:rPr>
   </w:style>
 </w:styles>
@@ -3416,7 +4394,7 @@
 </file>
 
 <file path=customXml/itemProps2.xml><?xml version="1.0" encoding="utf-8"?>
-<ds:datastoreItem xmlns:ds="http://schemas.openxmlformats.org/officeDocument/2006/customXml" ds:itemID="{5088D25D-A387-4DF3-95FA-D798BC6F07B8}">
+<ds:datastoreItem xmlns:ds="http://schemas.openxmlformats.org/officeDocument/2006/customXml" ds:itemID="{3181756F-1A3E-4B77-A1D1-AE05291976D0}">
   <ds:schemaRefs>
     <ds:schemaRef ds:uri="http://schemas.openxmlformats.org/officeDocument/2006/bibliography"/>
   </ds:schemaRefs>

</xml_diff>